<commit_message>
base, home, help pages added without hyperlinks activated
</commit_message>
<xml_diff>
--- a/Docs/CC-VIEWS-MODELS-URLS.docx
+++ b/Docs/CC-VIEWS-MODELS-URLS.docx
@@ -23,8 +23,23 @@
           <w:numId w:val="1"/>
         </w:numPr>
       </w:pPr>
-      <w:r>
-        <w:t>HomeView(TemplateView)</w:t>
+      <w:proofErr w:type="spellStart"/>
+      <w:proofErr w:type="gramStart"/>
+      <w:r>
+        <w:t>HomeView</w:t>
+      </w:r>
+      <w:proofErr w:type="spellEnd"/>
+      <w:r>
+        <w:t>(</w:t>
+      </w:r>
+      <w:proofErr w:type="spellStart"/>
+      <w:proofErr w:type="gramEnd"/>
+      <w:r>
+        <w:t>TemplateView</w:t>
+      </w:r>
+      <w:proofErr w:type="spellEnd"/>
+      <w:r>
+        <w:t>)</w:t>
       </w:r>
     </w:p>
     <w:p>
@@ -32,7 +47,15 @@
         <w:pStyle w:val="ListParagraph"/>
       </w:pPr>
       <w:r>
-        <w:t xml:space="preserve">Inherits Django generic TemplateView. </w:t>
+        <w:t xml:space="preserve">Inherits Django generic </w:t>
+      </w:r>
+      <w:proofErr w:type="spellStart"/>
+      <w:r>
+        <w:t>TemplateView</w:t>
+      </w:r>
+      <w:proofErr w:type="spellEnd"/>
+      <w:r>
+        <w:t xml:space="preserve">. </w:t>
       </w:r>
     </w:p>
     <w:p>
@@ -90,7 +113,15 @@
         <w:pStyle w:val="ListParagraph"/>
       </w:pPr>
       <w:r>
-        <w:t xml:space="preserve">Overwrite the attribute “template_name=’home.html’” </w:t>
+        <w:t>Overwrite the attribute “</w:t>
+      </w:r>
+      <w:proofErr w:type="spellStart"/>
+      <w:r>
+        <w:t>template_name</w:t>
+      </w:r>
+      <w:proofErr w:type="spellEnd"/>
+      <w:r>
+        <w:t xml:space="preserve">=’home.html’” </w:t>
       </w:r>
     </w:p>
     <w:p>
@@ -179,110 +210,16 @@
         <w:t xml:space="preserve"> </w:t>
       </w:r>
       <w:r>
-        <w:t>(~/html5up/css/)</w:t>
-      </w:r>
-    </w:p>
-    <w:p>
-      <w:pPr>
-        <w:pStyle w:val="ListParagraph"/>
-      </w:pPr>
-    </w:p>
-    <w:p>
-      <w:pPr>
-        <w:rPr>
-          <w:sz w:val="28"/>
-          <w:szCs w:val="28"/>
-        </w:rPr>
-      </w:pPr>
-      <w:r>
-        <w:rPr>
-          <w:b/>
-          <w:bCs/>
-          <w:sz w:val="28"/>
-          <w:szCs w:val="28"/>
-          <w:u w:val="single"/>
-        </w:rPr>
-        <w:t>ID:</w:t>
-      </w:r>
-      <w:r>
-        <w:rPr>
-          <w:sz w:val="28"/>
-          <w:szCs w:val="28"/>
-        </w:rPr>
-        <w:t xml:space="preserve"> #</w:t>
-      </w:r>
-      <w:r>
-        <w:rPr>
-          <w:sz w:val="28"/>
-          <w:szCs w:val="28"/>
-        </w:rPr>
-        <w:t>header-wrapper</w:t>
-      </w:r>
-    </w:p>
-    <w:p>
-      <w:pPr>
-        <w:rPr>
-          <w:b/>
-          <w:bCs/>
-          <w:u w:val="single"/>
-        </w:rPr>
-      </w:pPr>
-      <w:r>
-        <w:rPr>
-          <w:b/>
-          <w:bCs/>
-          <w:u w:val="single"/>
-        </w:rPr>
-        <w:t xml:space="preserve">Used In: </w:t>
-      </w:r>
-    </w:p>
-    <w:p>
-      <w:pPr>
-        <w:pStyle w:val="ListParagraph"/>
-        <w:numPr>
-          <w:ilvl w:val="0"/>
-          <w:numId w:val="3"/>
-        </w:numPr>
-        <w:rPr>
-          <w:u w:val="single"/>
-        </w:rPr>
-      </w:pPr>
-      <w:r>
-        <w:t xml:space="preserve">base.html </w:t>
-      </w:r>
-      <w:r>
-        <w:rPr>
-          <w:u w:val="single"/>
-        </w:rPr>
-        <w:t xml:space="preserve"> </w:t>
-      </w:r>
-    </w:p>
-    <w:p>
-      <w:pPr>
-        <w:rPr>
-          <w:u w:val="single"/>
-        </w:rPr>
-      </w:pPr>
-    </w:p>
-    <w:p>
-      <w:pPr>
-        <w:rPr>
-          <w:u w:val="single"/>
-        </w:rPr>
-      </w:pPr>
-      <w:r>
-        <w:rPr>
-          <w:u w:val="single"/>
-        </w:rPr>
-        <w:t>Purpose</w:t>
-      </w:r>
-    </w:p>
-    <w:p>
-      <w:pPr>
-        <w:rPr>
-          <w:u w:val="single"/>
-        </w:rPr>
-      </w:pPr>
+        <w:t>(~/html5up/</w:t>
+      </w:r>
+      <w:proofErr w:type="spellStart"/>
+      <w:r>
+        <w:t>css</w:t>
+      </w:r>
+      <w:proofErr w:type="spellEnd"/>
+      <w:r>
+        <w:t>/)</w:t>
+      </w:r>
     </w:p>
     <w:p>
       <w:pPr>
@@ -467,7 +404,13 @@
           </w:tcPr>
           <w:p>
             <w:r>
-              <w:t>It includes the banner image (big cloud image) named banner.jpg retrieves from ~html5up/static/images/ directory</w:t>
+              <w:t>It includes the banner image (big cloud image) named banner.jpg retrieves from ~</w:t>
+            </w:r>
+            <w:r>
+              <w:t>/</w:t>
+            </w:r>
+            <w:r>
+              <w:t>html5up/static/images/ directory</w:t>
             </w:r>
             <w:r>
               <w:t xml:space="preserve">. </w:t>

</xml_diff>

<commit_message>
tasks pages added. Also the highlighting feature of sidebar is added.
</commit_message>
<xml_diff>
--- a/Docs/CC-VIEWS-MODELS-URLS.docx
+++ b/Docs/CC-VIEWS-MODELS-URLS.docx
@@ -65,6 +65,7 @@
       <w:r>
         <w:rPr>
           <w:rFonts w:ascii="Arial" w:hAnsi="Arial" w:cs="Arial"/>
+          <w:noProof/>
         </w:rPr>
         <w:drawing>
           <wp:inline distT="0" distB="0" distL="0" distR="0" wp14:anchorId="4646F014" wp14:editId="2A750DE7">
@@ -189,7 +190,13 @@
         <w:t>FILE:</w:t>
       </w:r>
       <w:r>
-        <w:t xml:space="preserve"> style.css </w:t>
+        <w:t xml:space="preserve"> </w:t>
+      </w:r>
+      <w:r>
+        <w:t>baseN</w:t>
+      </w:r>
+      <w:r>
+        <w:t xml:space="preserve">.css </w:t>
       </w:r>
       <w:r>
         <w:br/>
@@ -236,9 +243,7 @@
       </w:tblPr>
       <w:tblGrid>
         <w:gridCol w:w="1255"/>
-        <w:gridCol w:w="3419"/>
-        <w:gridCol w:w="2338"/>
-        <w:gridCol w:w="2338"/>
+        <w:gridCol w:w="8095"/>
       </w:tblGrid>
       <w:tr>
         <w:tc>
@@ -263,25 +268,22 @@
         </w:tc>
         <w:tc>
           <w:tcPr>
-            <w:tcW w:w="3419" w:type="dxa"/>
-          </w:tcPr>
-          <w:p>
-            <w:r>
-              <w:t>header-wrapper</w:t>
-            </w:r>
-          </w:p>
-        </w:tc>
-        <w:tc>
-          <w:tcPr>
-            <w:tcW w:w="2338" w:type="dxa"/>
-          </w:tcPr>
-          <w:p/>
-        </w:tc>
-        <w:tc>
-          <w:tcPr>
-            <w:tcW w:w="2338" w:type="dxa"/>
-          </w:tcPr>
-          <w:p/>
+            <w:tcW w:w="8095" w:type="dxa"/>
+          </w:tcPr>
+          <w:p>
+            <w:r>
+              <w:rPr>
+                <w:color w:val="0070C0"/>
+              </w:rPr>
+              <w:t>h</w:t>
+            </w:r>
+            <w:r>
+              <w:rPr>
+                <w:color w:val="0070C0"/>
+              </w:rPr>
+              <w:t>eader</w:t>
+            </w:r>
+          </w:p>
         </w:tc>
       </w:tr>
       <w:tr>
@@ -307,25 +309,13 @@
         </w:tc>
         <w:tc>
           <w:tcPr>
-            <w:tcW w:w="3419" w:type="dxa"/>
-          </w:tcPr>
-          <w:p>
-            <w:r>
-              <w:t>ID</w:t>
-            </w:r>
-          </w:p>
-        </w:tc>
-        <w:tc>
-          <w:tcPr>
-            <w:tcW w:w="2338" w:type="dxa"/>
-          </w:tcPr>
-          <w:p/>
-        </w:tc>
-        <w:tc>
-          <w:tcPr>
-            <w:tcW w:w="2338" w:type="dxa"/>
-          </w:tcPr>
-          <w:p/>
+            <w:tcW w:w="8095" w:type="dxa"/>
+          </w:tcPr>
+          <w:p>
+            <w:r>
+              <w:t>Built-in HTML Tag</w:t>
+            </w:r>
+          </w:p>
         </w:tc>
       </w:tr>
       <w:tr>
@@ -351,25 +341,19 @@
         </w:tc>
         <w:tc>
           <w:tcPr>
-            <w:tcW w:w="3419" w:type="dxa"/>
-          </w:tcPr>
-          <w:p>
-            <w:r>
-              <w:t xml:space="preserve">base.html </w:t>
-            </w:r>
-          </w:p>
-        </w:tc>
-        <w:tc>
-          <w:tcPr>
-            <w:tcW w:w="2338" w:type="dxa"/>
-          </w:tcPr>
-          <w:p/>
-        </w:tc>
-        <w:tc>
-          <w:tcPr>
-            <w:tcW w:w="2338" w:type="dxa"/>
-          </w:tcPr>
-          <w:p/>
+            <w:tcW w:w="8095" w:type="dxa"/>
+          </w:tcPr>
+          <w:p>
+            <w:r>
+              <w:t>base</w:t>
+            </w:r>
+            <w:r>
+              <w:t>N</w:t>
+            </w:r>
+            <w:r>
+              <w:t xml:space="preserve">.html </w:t>
+            </w:r>
+          </w:p>
         </w:tc>
       </w:tr>
       <w:tr>
@@ -400,20 +384,1223 @@
         <w:tc>
           <w:tcPr>
             <w:tcW w:w="8095" w:type="dxa"/>
-            <w:gridSpan w:val="3"/>
-          </w:tcPr>
-          <w:p>
-            <w:r>
-              <w:t>It includes the banner image (big cloud image) named banner.jpg retrieves from ~</w:t>
-            </w:r>
-            <w:r>
-              <w:t>/</w:t>
-            </w:r>
-            <w:r>
-              <w:t>html5up/static/images/ directory</w:t>
-            </w:r>
-            <w:r>
+          </w:tcPr>
+          <w:p>
+            <w:pPr>
+              <w:rPr>
+                <w:i/>
+                <w:iCs/>
+              </w:rPr>
+            </w:pPr>
+            <w:r>
+              <w:rPr>
+                <w:i/>
+                <w:iCs/>
+              </w:rPr>
+              <w:t xml:space="preserve">It encloses the navigation bar and keeps its position to remain on top of all other components when the page is scrolled down. </w:t>
+            </w:r>
+          </w:p>
+        </w:tc>
+      </w:tr>
+    </w:tbl>
+    <w:p>
+      <w:pPr>
+        <w:rPr>
+          <w:u w:val="single"/>
+        </w:rPr>
+      </w:pPr>
+    </w:p>
+    <w:tbl>
+      <w:tblPr>
+        <w:tblStyle w:val="TableGrid"/>
+        <w:tblW w:w="0" w:type="auto"/>
+        <w:tblLook w:val="04A0" w:firstRow="1" w:lastRow="0" w:firstColumn="1" w:lastColumn="0" w:noHBand="0" w:noVBand="1"/>
+      </w:tblPr>
+      <w:tblGrid>
+        <w:gridCol w:w="1255"/>
+        <w:gridCol w:w="8095"/>
+      </w:tblGrid>
+      <w:tr>
+        <w:tc>
+          <w:tcPr>
+            <w:tcW w:w="1255" w:type="dxa"/>
+          </w:tcPr>
+          <w:p>
+            <w:pPr>
+              <w:rPr>
+                <w:b/>
+                <w:bCs/>
+              </w:rPr>
+            </w:pPr>
+            <w:r>
+              <w:rPr>
+                <w:b/>
+                <w:bCs/>
+              </w:rPr>
+              <w:t>Name:</w:t>
+            </w:r>
+          </w:p>
+        </w:tc>
+        <w:tc>
+          <w:tcPr>
+            <w:tcW w:w="8095" w:type="dxa"/>
+          </w:tcPr>
+          <w:p>
+            <w:pPr>
+              <w:rPr>
+                <w:color w:val="0070C0"/>
+              </w:rPr>
+            </w:pPr>
+            <w:r>
+              <w:rPr>
+                <w:color w:val="0070C0"/>
+              </w:rPr>
+              <w:t>navbar-light</w:t>
+            </w:r>
+          </w:p>
+        </w:tc>
+      </w:tr>
+      <w:tr>
+        <w:tc>
+          <w:tcPr>
+            <w:tcW w:w="1255" w:type="dxa"/>
+          </w:tcPr>
+          <w:p>
+            <w:pPr>
+              <w:rPr>
+                <w:b/>
+                <w:bCs/>
+              </w:rPr>
+            </w:pPr>
+            <w:r>
+              <w:rPr>
+                <w:b/>
+                <w:bCs/>
+              </w:rPr>
+              <w:t>Type:</w:t>
+            </w:r>
+          </w:p>
+        </w:tc>
+        <w:tc>
+          <w:tcPr>
+            <w:tcW w:w="8095" w:type="dxa"/>
+          </w:tcPr>
+          <w:p>
+            <w:r>
+              <w:t>Class</w:t>
+            </w:r>
+          </w:p>
+        </w:tc>
+      </w:tr>
+      <w:tr>
+        <w:tc>
+          <w:tcPr>
+            <w:tcW w:w="1255" w:type="dxa"/>
+          </w:tcPr>
+          <w:p>
+            <w:pPr>
+              <w:rPr>
+                <w:b/>
+                <w:bCs/>
+              </w:rPr>
+            </w:pPr>
+            <w:r>
+              <w:rPr>
+                <w:b/>
+                <w:bCs/>
+              </w:rPr>
+              <w:t>Used In:</w:t>
+            </w:r>
+          </w:p>
+        </w:tc>
+        <w:tc>
+          <w:tcPr>
+            <w:tcW w:w="8095" w:type="dxa"/>
+          </w:tcPr>
+          <w:p>
+            <w:r>
+              <w:t>base</w:t>
+            </w:r>
+            <w:r>
+              <w:t>N</w:t>
+            </w:r>
+            <w:r>
+              <w:t xml:space="preserve">.html </w:t>
+            </w:r>
+          </w:p>
+        </w:tc>
+      </w:tr>
+      <w:tr>
+        <w:trPr>
+          <w:trHeight w:val="596"/>
+        </w:trPr>
+        <w:tc>
+          <w:tcPr>
+            <w:tcW w:w="1255" w:type="dxa"/>
+            <w:vAlign w:val="center"/>
+          </w:tcPr>
+          <w:p>
+            <w:pPr>
+              <w:rPr>
+                <w:b/>
+                <w:bCs/>
+              </w:rPr>
+            </w:pPr>
+            <w:r>
+              <w:rPr>
+                <w:b/>
+                <w:bCs/>
+              </w:rPr>
+              <w:t>Purpose:</w:t>
+            </w:r>
+          </w:p>
+        </w:tc>
+        <w:tc>
+          <w:tcPr>
+            <w:tcW w:w="8095" w:type="dxa"/>
+            <w:vAlign w:val="center"/>
+          </w:tcPr>
+          <w:p>
+            <w:pPr>
+              <w:jc w:val="both"/>
+              <w:rPr>
+                <w:i/>
+                <w:iCs/>
+              </w:rPr>
+            </w:pPr>
+            <w:r>
+              <w:rPr>
+                <w:i/>
+                <w:iCs/>
+              </w:rPr>
+              <w:t>This is a Bootstrap class of</w:t>
+            </w:r>
+            <w:r>
+              <w:rPr>
+                <w:i/>
+                <w:iCs/>
+              </w:rPr>
+              <w:t xml:space="preserve"> navigation</w:t>
+            </w:r>
+            <w:r>
+              <w:rPr>
+                <w:i/>
+                <w:iCs/>
+              </w:rPr>
+              <w:t xml:space="preserve"> bar. It defines the styling of navigation bar.</w:t>
+            </w:r>
+          </w:p>
+        </w:tc>
+      </w:tr>
+    </w:tbl>
+    <w:p>
+      <w:pPr>
+        <w:rPr>
+          <w:u w:val="single"/>
+        </w:rPr>
+      </w:pPr>
+    </w:p>
+    <w:tbl>
+      <w:tblPr>
+        <w:tblStyle w:val="TableGrid"/>
+        <w:tblW w:w="0" w:type="auto"/>
+        <w:tblLook w:val="04A0" w:firstRow="1" w:lastRow="0" w:firstColumn="1" w:lastColumn="0" w:noHBand="0" w:noVBand="1"/>
+      </w:tblPr>
+      <w:tblGrid>
+        <w:gridCol w:w="1255"/>
+        <w:gridCol w:w="8095"/>
+      </w:tblGrid>
+      <w:tr>
+        <w:tc>
+          <w:tcPr>
+            <w:tcW w:w="1255" w:type="dxa"/>
+          </w:tcPr>
+          <w:p>
+            <w:pPr>
+              <w:rPr>
+                <w:b/>
+                <w:bCs/>
+              </w:rPr>
+            </w:pPr>
+            <w:r>
+              <w:rPr>
+                <w:b/>
+                <w:bCs/>
+              </w:rPr>
+              <w:t>Name:</w:t>
+            </w:r>
+          </w:p>
+        </w:tc>
+        <w:tc>
+          <w:tcPr>
+            <w:tcW w:w="8095" w:type="dxa"/>
+          </w:tcPr>
+          <w:p>
+            <w:r>
+              <w:rPr>
+                <w:color w:val="0070C0"/>
+              </w:rPr>
+              <w:t>container</w:t>
+            </w:r>
+          </w:p>
+        </w:tc>
+      </w:tr>
+      <w:tr>
+        <w:tc>
+          <w:tcPr>
+            <w:tcW w:w="1255" w:type="dxa"/>
+          </w:tcPr>
+          <w:p>
+            <w:pPr>
+              <w:rPr>
+                <w:b/>
+                <w:bCs/>
+              </w:rPr>
+            </w:pPr>
+            <w:r>
+              <w:rPr>
+                <w:b/>
+                <w:bCs/>
+              </w:rPr>
+              <w:t>Type:</w:t>
+            </w:r>
+          </w:p>
+        </w:tc>
+        <w:tc>
+          <w:tcPr>
+            <w:tcW w:w="8095" w:type="dxa"/>
+          </w:tcPr>
+          <w:p>
+            <w:r>
+              <w:t>Class</w:t>
+            </w:r>
+          </w:p>
+        </w:tc>
+      </w:tr>
+      <w:tr>
+        <w:tc>
+          <w:tcPr>
+            <w:tcW w:w="1255" w:type="dxa"/>
+          </w:tcPr>
+          <w:p>
+            <w:pPr>
+              <w:rPr>
+                <w:b/>
+                <w:bCs/>
+              </w:rPr>
+            </w:pPr>
+            <w:r>
+              <w:rPr>
+                <w:b/>
+                <w:bCs/>
+              </w:rPr>
+              <w:t>Used In:</w:t>
+            </w:r>
+          </w:p>
+        </w:tc>
+        <w:tc>
+          <w:tcPr>
+            <w:tcW w:w="8095" w:type="dxa"/>
+          </w:tcPr>
+          <w:p>
+            <w:r>
+              <w:t>base</w:t>
+            </w:r>
+            <w:r>
+              <w:t>N</w:t>
+            </w:r>
+            <w:r>
+              <w:t xml:space="preserve">.html </w:t>
+            </w:r>
+          </w:p>
+        </w:tc>
+      </w:tr>
+      <w:tr>
+        <w:trPr>
+          <w:trHeight w:val="596"/>
+        </w:trPr>
+        <w:tc>
+          <w:tcPr>
+            <w:tcW w:w="1255" w:type="dxa"/>
+            <w:vAlign w:val="center"/>
+          </w:tcPr>
+          <w:p>
+            <w:pPr>
+              <w:rPr>
+                <w:b/>
+                <w:bCs/>
+              </w:rPr>
+            </w:pPr>
+            <w:r>
+              <w:rPr>
+                <w:b/>
+                <w:bCs/>
+              </w:rPr>
+              <w:t>Purpose:</w:t>
+            </w:r>
+          </w:p>
+        </w:tc>
+        <w:tc>
+          <w:tcPr>
+            <w:tcW w:w="8095" w:type="dxa"/>
+            <w:vAlign w:val="center"/>
+          </w:tcPr>
+          <w:p>
+            <w:pPr>
+              <w:jc w:val="both"/>
+              <w:rPr>
+                <w:i/>
+                <w:iCs/>
+              </w:rPr>
+            </w:pPr>
+            <w:r>
+              <w:rPr>
+                <w:i/>
+                <w:iCs/>
+              </w:rPr>
+              <w:t xml:space="preserve">This is a Bootstrap class </w:t>
+            </w:r>
+            <w:r>
+              <w:rPr>
+                <w:i/>
+                <w:iCs/>
+              </w:rPr>
+              <w:t>to keep the data at the center of page</w:t>
+            </w:r>
+            <w:r>
+              <w:rPr>
+                <w:i/>
+                <w:iCs/>
+              </w:rPr>
               <w:t xml:space="preserve">. </w:t>
+            </w:r>
+            <w:r>
+              <w:rPr>
+                <w:i/>
+                <w:iCs/>
+              </w:rPr>
+              <w:t>The minimum width of the content size is set to 69em (</w:t>
+            </w:r>
+            <w:proofErr w:type="spellStart"/>
+            <w:r>
+              <w:rPr>
+                <w:i/>
+                <w:iCs/>
+              </w:rPr>
+              <w:t>em</w:t>
+            </w:r>
+            <w:proofErr w:type="spellEnd"/>
+            <w:r>
+              <w:rPr>
+                <w:i/>
+                <w:iCs/>
+              </w:rPr>
+              <w:t xml:space="preserve"> refers to the CSS unit. 69em means means 69 times the current value)</w:t>
+            </w:r>
+            <w:r>
+              <w:rPr>
+                <w:i/>
+                <w:iCs/>
+              </w:rPr>
+              <w:t>.</w:t>
+            </w:r>
+          </w:p>
+        </w:tc>
+      </w:tr>
+    </w:tbl>
+    <w:p>
+      <w:pPr>
+        <w:rPr>
+          <w:u w:val="single"/>
+        </w:rPr>
+      </w:pPr>
+    </w:p>
+    <w:tbl>
+      <w:tblPr>
+        <w:tblStyle w:val="TableGrid"/>
+        <w:tblW w:w="0" w:type="auto"/>
+        <w:tblLook w:val="04A0" w:firstRow="1" w:lastRow="0" w:firstColumn="1" w:lastColumn="0" w:noHBand="0" w:noVBand="1"/>
+      </w:tblPr>
+      <w:tblGrid>
+        <w:gridCol w:w="1255"/>
+        <w:gridCol w:w="8095"/>
+      </w:tblGrid>
+      <w:tr>
+        <w:tc>
+          <w:tcPr>
+            <w:tcW w:w="1255" w:type="dxa"/>
+          </w:tcPr>
+          <w:p>
+            <w:pPr>
+              <w:rPr>
+                <w:b/>
+                <w:bCs/>
+              </w:rPr>
+            </w:pPr>
+            <w:r>
+              <w:rPr>
+                <w:b/>
+                <w:bCs/>
+              </w:rPr>
+              <w:t>Name:</w:t>
+            </w:r>
+          </w:p>
+        </w:tc>
+        <w:tc>
+          <w:tcPr>
+            <w:tcW w:w="8095" w:type="dxa"/>
+          </w:tcPr>
+          <w:p>
+            <w:r>
+              <w:rPr>
+                <w:color w:val="0070C0"/>
+              </w:rPr>
+              <w:t>banner</w:t>
+            </w:r>
+          </w:p>
+        </w:tc>
+      </w:tr>
+      <w:tr>
+        <w:tc>
+          <w:tcPr>
+            <w:tcW w:w="1255" w:type="dxa"/>
+          </w:tcPr>
+          <w:p>
+            <w:pPr>
+              <w:rPr>
+                <w:b/>
+                <w:bCs/>
+              </w:rPr>
+            </w:pPr>
+            <w:r>
+              <w:rPr>
+                <w:b/>
+                <w:bCs/>
+              </w:rPr>
+              <w:t>Type:</w:t>
+            </w:r>
+          </w:p>
+        </w:tc>
+        <w:tc>
+          <w:tcPr>
+            <w:tcW w:w="8095" w:type="dxa"/>
+          </w:tcPr>
+          <w:p>
+            <w:r>
+              <w:t>ID</w:t>
+            </w:r>
+          </w:p>
+        </w:tc>
+      </w:tr>
+      <w:tr>
+        <w:tc>
+          <w:tcPr>
+            <w:tcW w:w="1255" w:type="dxa"/>
+          </w:tcPr>
+          <w:p>
+            <w:pPr>
+              <w:rPr>
+                <w:b/>
+                <w:bCs/>
+              </w:rPr>
+            </w:pPr>
+            <w:r>
+              <w:rPr>
+                <w:b/>
+                <w:bCs/>
+              </w:rPr>
+              <w:t>Used In:</w:t>
+            </w:r>
+          </w:p>
+        </w:tc>
+        <w:tc>
+          <w:tcPr>
+            <w:tcW w:w="8095" w:type="dxa"/>
+          </w:tcPr>
+          <w:p>
+            <w:r>
+              <w:t>home</w:t>
+            </w:r>
+            <w:r>
+              <w:t xml:space="preserve">N.html </w:t>
+            </w:r>
+          </w:p>
+        </w:tc>
+      </w:tr>
+      <w:tr>
+        <w:trPr>
+          <w:trHeight w:val="596"/>
+        </w:trPr>
+        <w:tc>
+          <w:tcPr>
+            <w:tcW w:w="1255" w:type="dxa"/>
+            <w:vAlign w:val="center"/>
+          </w:tcPr>
+          <w:p>
+            <w:pPr>
+              <w:rPr>
+                <w:b/>
+                <w:bCs/>
+              </w:rPr>
+            </w:pPr>
+            <w:r>
+              <w:rPr>
+                <w:b/>
+                <w:bCs/>
+              </w:rPr>
+              <w:t>Purpose:</w:t>
+            </w:r>
+          </w:p>
+        </w:tc>
+        <w:tc>
+          <w:tcPr>
+            <w:tcW w:w="8095" w:type="dxa"/>
+          </w:tcPr>
+          <w:p>
+            <w:pPr>
+              <w:jc w:val="both"/>
+            </w:pPr>
+            <w:r>
+              <w:t>It includes</w:t>
+            </w:r>
+            <w:r>
+              <w:t xml:space="preserve"> styling of</w:t>
+            </w:r>
+            <w:r>
+              <w:t xml:space="preserve"> the banner image (cloud image</w:t>
+            </w:r>
+            <w:r>
+              <w:t>) display on the homeN.html page.</w:t>
+            </w:r>
+            <w:r>
+              <w:t xml:space="preserve"> </w:t>
+            </w:r>
+            <w:r>
+              <w:t xml:space="preserve">The image is </w:t>
+            </w:r>
+            <w:r>
+              <w:t>retrieve</w:t>
+            </w:r>
+            <w:r>
+              <w:t>d</w:t>
+            </w:r>
+            <w:r>
+              <w:t xml:space="preserve"> from ~/html5up/static/images/ directory. </w:t>
+            </w:r>
+          </w:p>
+          <w:p>
+            <w:pPr>
+              <w:jc w:val="both"/>
+              <w:rPr>
+                <w:i/>
+                <w:iCs/>
+              </w:rPr>
+            </w:pPr>
+          </w:p>
+          <w:p>
+            <w:pPr>
+              <w:jc w:val="both"/>
+              <w:rPr>
+                <w:i/>
+                <w:iCs/>
+              </w:rPr>
+            </w:pPr>
+            <w:r>
+              <w:rPr>
+                <w:i/>
+                <w:iCs/>
+              </w:rPr>
+              <w:t>Styling for h1</w:t>
+            </w:r>
+            <w:r>
+              <w:rPr>
+                <w:i/>
+                <w:iCs/>
+              </w:rPr>
+              <w:t xml:space="preserve"> and h3 are done separately. </w:t>
+            </w:r>
+          </w:p>
+        </w:tc>
+      </w:tr>
+    </w:tbl>
+    <w:p>
+      <w:pPr>
+        <w:rPr>
+          <w:u w:val="single"/>
+        </w:rPr>
+      </w:pPr>
+    </w:p>
+    <w:tbl>
+      <w:tblPr>
+        <w:tblStyle w:val="TableGrid"/>
+        <w:tblW w:w="0" w:type="auto"/>
+        <w:tblLook w:val="04A0" w:firstRow="1" w:lastRow="0" w:firstColumn="1" w:lastColumn="0" w:noHBand="0" w:noVBand="1"/>
+      </w:tblPr>
+      <w:tblGrid>
+        <w:gridCol w:w="1255"/>
+        <w:gridCol w:w="8095"/>
+      </w:tblGrid>
+      <w:tr>
+        <w:tc>
+          <w:tcPr>
+            <w:tcW w:w="1255" w:type="dxa"/>
+          </w:tcPr>
+          <w:p>
+            <w:pPr>
+              <w:rPr>
+                <w:b/>
+                <w:bCs/>
+              </w:rPr>
+            </w:pPr>
+            <w:r>
+              <w:rPr>
+                <w:b/>
+                <w:bCs/>
+              </w:rPr>
+              <w:t>Name:</w:t>
+            </w:r>
+          </w:p>
+        </w:tc>
+        <w:tc>
+          <w:tcPr>
+            <w:tcW w:w="8095" w:type="dxa"/>
+          </w:tcPr>
+          <w:p>
+            <w:r>
+              <w:rPr>
+                <w:color w:val="0070C0"/>
+              </w:rPr>
+              <w:t>features</w:t>
+            </w:r>
+          </w:p>
+        </w:tc>
+      </w:tr>
+      <w:tr>
+        <w:tc>
+          <w:tcPr>
+            <w:tcW w:w="1255" w:type="dxa"/>
+          </w:tcPr>
+          <w:p>
+            <w:pPr>
+              <w:rPr>
+                <w:b/>
+                <w:bCs/>
+              </w:rPr>
+            </w:pPr>
+            <w:r>
+              <w:rPr>
+                <w:b/>
+                <w:bCs/>
+              </w:rPr>
+              <w:t>Type:</w:t>
+            </w:r>
+          </w:p>
+        </w:tc>
+        <w:tc>
+          <w:tcPr>
+            <w:tcW w:w="8095" w:type="dxa"/>
+          </w:tcPr>
+          <w:p>
+            <w:r>
+              <w:t>Class</w:t>
+            </w:r>
+          </w:p>
+        </w:tc>
+      </w:tr>
+      <w:tr>
+        <w:tc>
+          <w:tcPr>
+            <w:tcW w:w="1255" w:type="dxa"/>
+          </w:tcPr>
+          <w:p>
+            <w:pPr>
+              <w:rPr>
+                <w:b/>
+                <w:bCs/>
+              </w:rPr>
+            </w:pPr>
+            <w:r>
+              <w:rPr>
+                <w:b/>
+                <w:bCs/>
+              </w:rPr>
+              <w:t>Used In:</w:t>
+            </w:r>
+          </w:p>
+        </w:tc>
+        <w:tc>
+          <w:tcPr>
+            <w:tcW w:w="8095" w:type="dxa"/>
+          </w:tcPr>
+          <w:p>
+            <w:r>
+              <w:t xml:space="preserve">homeN.html </w:t>
+            </w:r>
+          </w:p>
+        </w:tc>
+      </w:tr>
+      <w:tr>
+        <w:trPr>
+          <w:trHeight w:val="596"/>
+        </w:trPr>
+        <w:tc>
+          <w:tcPr>
+            <w:tcW w:w="1255" w:type="dxa"/>
+            <w:vAlign w:val="center"/>
+          </w:tcPr>
+          <w:p>
+            <w:pPr>
+              <w:rPr>
+                <w:b/>
+                <w:bCs/>
+              </w:rPr>
+            </w:pPr>
+            <w:r>
+              <w:rPr>
+                <w:b/>
+                <w:bCs/>
+              </w:rPr>
+              <w:t>Purpose:</w:t>
+            </w:r>
+          </w:p>
+        </w:tc>
+        <w:tc>
+          <w:tcPr>
+            <w:tcW w:w="8095" w:type="dxa"/>
+          </w:tcPr>
+          <w:p>
+            <w:pPr>
+              <w:jc w:val="both"/>
+              <w:rPr>
+                <w:i/>
+                <w:iCs/>
+              </w:rPr>
+            </w:pPr>
+            <w:r>
+              <w:rPr>
+                <w:i/>
+                <w:iCs/>
+              </w:rPr>
+              <w:t xml:space="preserve">This block includes the styling of three main features mentioned at the home page, between the cloud </w:t>
+            </w:r>
+            <w:proofErr w:type="spellStart"/>
+            <w:r>
+              <w:rPr>
+                <w:i/>
+                <w:iCs/>
+              </w:rPr>
+              <w:t>copasi</w:t>
+            </w:r>
+            <w:proofErr w:type="spellEnd"/>
+            <w:r>
+              <w:rPr>
+                <w:i/>
+                <w:iCs/>
+              </w:rPr>
+              <w:t xml:space="preserve"> banner and the description.</w:t>
+            </w:r>
+          </w:p>
+        </w:tc>
+      </w:tr>
+    </w:tbl>
+    <w:p>
+      <w:pPr>
+        <w:rPr>
+          <w:u w:val="single"/>
+        </w:rPr>
+      </w:pPr>
+    </w:p>
+    <w:p>
+      <w:pPr>
+        <w:rPr>
+          <w:u w:val="single"/>
+        </w:rPr>
+      </w:pPr>
+    </w:p>
+    <w:p>
+      <w:pPr>
+        <w:rPr>
+          <w:u w:val="single"/>
+        </w:rPr>
+      </w:pPr>
+    </w:p>
+    <w:p>
+      <w:pPr>
+        <w:rPr>
+          <w:u w:val="single"/>
+        </w:rPr>
+      </w:pPr>
+    </w:p>
+    <w:p>
+      <w:pPr>
+        <w:rPr>
+          <w:u w:val="single"/>
+        </w:rPr>
+      </w:pPr>
+    </w:p>
+    <w:tbl>
+      <w:tblPr>
+        <w:tblStyle w:val="TableGrid"/>
+        <w:tblW w:w="0" w:type="auto"/>
+        <w:tblLook w:val="04A0" w:firstRow="1" w:lastRow="0" w:firstColumn="1" w:lastColumn="0" w:noHBand="0" w:noVBand="1"/>
+      </w:tblPr>
+      <w:tblGrid>
+        <w:gridCol w:w="1255"/>
+        <w:gridCol w:w="8095"/>
+      </w:tblGrid>
+      <w:tr>
+        <w:tc>
+          <w:tcPr>
+            <w:tcW w:w="1255" w:type="dxa"/>
+          </w:tcPr>
+          <w:p>
+            <w:pPr>
+              <w:rPr>
+                <w:b/>
+                <w:bCs/>
+              </w:rPr>
+            </w:pPr>
+            <w:r>
+              <w:rPr>
+                <w:b/>
+                <w:bCs/>
+              </w:rPr>
+              <w:lastRenderedPageBreak/>
+              <w:t>Name:</w:t>
+            </w:r>
+          </w:p>
+        </w:tc>
+        <w:tc>
+          <w:tcPr>
+            <w:tcW w:w="8095" w:type="dxa"/>
+          </w:tcPr>
+          <w:p>
+            <w:r>
+              <w:rPr>
+                <w:color w:val="0070C0"/>
+              </w:rPr>
+              <w:t>description</w:t>
+            </w:r>
+          </w:p>
+        </w:tc>
+      </w:tr>
+      <w:tr>
+        <w:tc>
+          <w:tcPr>
+            <w:tcW w:w="1255" w:type="dxa"/>
+          </w:tcPr>
+          <w:p>
+            <w:pPr>
+              <w:rPr>
+                <w:b/>
+                <w:bCs/>
+              </w:rPr>
+            </w:pPr>
+            <w:r>
+              <w:rPr>
+                <w:b/>
+                <w:bCs/>
+              </w:rPr>
+              <w:t>Type:</w:t>
+            </w:r>
+          </w:p>
+        </w:tc>
+        <w:tc>
+          <w:tcPr>
+            <w:tcW w:w="8095" w:type="dxa"/>
+          </w:tcPr>
+          <w:p>
+            <w:r>
+              <w:t>Class</w:t>
+            </w:r>
+          </w:p>
+        </w:tc>
+      </w:tr>
+      <w:tr>
+        <w:tc>
+          <w:tcPr>
+            <w:tcW w:w="1255" w:type="dxa"/>
+          </w:tcPr>
+          <w:p>
+            <w:pPr>
+              <w:rPr>
+                <w:b/>
+                <w:bCs/>
+              </w:rPr>
+            </w:pPr>
+            <w:r>
+              <w:rPr>
+                <w:b/>
+                <w:bCs/>
+              </w:rPr>
+              <w:t>Used In:</w:t>
+            </w:r>
+          </w:p>
+        </w:tc>
+        <w:tc>
+          <w:tcPr>
+            <w:tcW w:w="8095" w:type="dxa"/>
+          </w:tcPr>
+          <w:p>
+            <w:r>
+              <w:t xml:space="preserve">homeN.html </w:t>
+            </w:r>
+          </w:p>
+        </w:tc>
+      </w:tr>
+      <w:tr>
+        <w:trPr>
+          <w:trHeight w:val="596"/>
+        </w:trPr>
+        <w:tc>
+          <w:tcPr>
+            <w:tcW w:w="1255" w:type="dxa"/>
+            <w:vAlign w:val="center"/>
+          </w:tcPr>
+          <w:p>
+            <w:pPr>
+              <w:rPr>
+                <w:b/>
+                <w:bCs/>
+              </w:rPr>
+            </w:pPr>
+            <w:r>
+              <w:rPr>
+                <w:b/>
+                <w:bCs/>
+              </w:rPr>
+              <w:t>Purpose:</w:t>
+            </w:r>
+          </w:p>
+        </w:tc>
+        <w:tc>
+          <w:tcPr>
+            <w:tcW w:w="8095" w:type="dxa"/>
+          </w:tcPr>
+          <w:p>
+            <w:pPr>
+              <w:jc w:val="both"/>
+              <w:rPr>
+                <w:i/>
+                <w:iCs/>
+              </w:rPr>
+            </w:pPr>
+            <w:r>
+              <w:rPr>
+                <w:i/>
+                <w:iCs/>
+              </w:rPr>
+              <w:t xml:space="preserve">This block includes the styling of </w:t>
+            </w:r>
+            <w:r>
+              <w:rPr>
+                <w:i/>
+                <w:iCs/>
+              </w:rPr>
+              <w:t xml:space="preserve">cloud </w:t>
+            </w:r>
+            <w:proofErr w:type="spellStart"/>
+            <w:r>
+              <w:rPr>
+                <w:i/>
+                <w:iCs/>
+              </w:rPr>
+              <w:t>copasi</w:t>
+            </w:r>
+            <w:proofErr w:type="spellEnd"/>
+            <w:r>
+              <w:rPr>
+                <w:i/>
+                <w:iCs/>
+              </w:rPr>
+              <w:t xml:space="preserve"> description mentioned at the homepage</w:t>
+            </w:r>
+            <w:r>
+              <w:rPr>
+                <w:i/>
+                <w:iCs/>
+              </w:rPr>
+              <w:t>.</w:t>
+            </w:r>
+          </w:p>
+        </w:tc>
+      </w:tr>
+    </w:tbl>
+    <w:p>
+      <w:pPr>
+        <w:rPr>
+          <w:u w:val="single"/>
+        </w:rPr>
+      </w:pPr>
+    </w:p>
+    <w:tbl>
+      <w:tblPr>
+        <w:tblStyle w:val="TableGrid"/>
+        <w:tblW w:w="0" w:type="auto"/>
+        <w:tblLook w:val="04A0" w:firstRow="1" w:lastRow="0" w:firstColumn="1" w:lastColumn="0" w:noHBand="0" w:noVBand="1"/>
+      </w:tblPr>
+      <w:tblGrid>
+        <w:gridCol w:w="1255"/>
+        <w:gridCol w:w="8095"/>
+      </w:tblGrid>
+      <w:tr>
+        <w:tc>
+          <w:tcPr>
+            <w:tcW w:w="1255" w:type="dxa"/>
+          </w:tcPr>
+          <w:p>
+            <w:pPr>
+              <w:rPr>
+                <w:b/>
+                <w:bCs/>
+              </w:rPr>
+            </w:pPr>
+            <w:r>
+              <w:rPr>
+                <w:b/>
+                <w:bCs/>
+              </w:rPr>
+              <w:t>Name:</w:t>
+            </w:r>
+          </w:p>
+        </w:tc>
+        <w:tc>
+          <w:tcPr>
+            <w:tcW w:w="8095" w:type="dxa"/>
+          </w:tcPr>
+          <w:p>
+            <w:r>
+              <w:rPr>
+                <w:color w:val="0070C0"/>
+              </w:rPr>
+              <w:t>footer</w:t>
+            </w:r>
+          </w:p>
+        </w:tc>
+      </w:tr>
+      <w:tr>
+        <w:tc>
+          <w:tcPr>
+            <w:tcW w:w="1255" w:type="dxa"/>
+          </w:tcPr>
+          <w:p>
+            <w:pPr>
+              <w:rPr>
+                <w:b/>
+                <w:bCs/>
+              </w:rPr>
+            </w:pPr>
+            <w:r>
+              <w:rPr>
+                <w:b/>
+                <w:bCs/>
+              </w:rPr>
+              <w:t>Type:</w:t>
+            </w:r>
+          </w:p>
+        </w:tc>
+        <w:tc>
+          <w:tcPr>
+            <w:tcW w:w="8095" w:type="dxa"/>
+          </w:tcPr>
+          <w:p>
+            <w:r>
+              <w:t>Class</w:t>
+            </w:r>
+          </w:p>
+        </w:tc>
+      </w:tr>
+      <w:tr>
+        <w:tc>
+          <w:tcPr>
+            <w:tcW w:w="1255" w:type="dxa"/>
+          </w:tcPr>
+          <w:p>
+            <w:pPr>
+              <w:rPr>
+                <w:b/>
+                <w:bCs/>
+              </w:rPr>
+            </w:pPr>
+            <w:r>
+              <w:rPr>
+                <w:b/>
+                <w:bCs/>
+              </w:rPr>
+              <w:t>Used In:</w:t>
+            </w:r>
+          </w:p>
+        </w:tc>
+        <w:tc>
+          <w:tcPr>
+            <w:tcW w:w="8095" w:type="dxa"/>
+          </w:tcPr>
+          <w:p>
+            <w:r>
+              <w:t xml:space="preserve">homeN.html </w:t>
+            </w:r>
+          </w:p>
+        </w:tc>
+      </w:tr>
+      <w:tr>
+        <w:trPr>
+          <w:trHeight w:val="596"/>
+        </w:trPr>
+        <w:tc>
+          <w:tcPr>
+            <w:tcW w:w="1255" w:type="dxa"/>
+            <w:vAlign w:val="center"/>
+          </w:tcPr>
+          <w:p>
+            <w:pPr>
+              <w:rPr>
+                <w:b/>
+                <w:bCs/>
+              </w:rPr>
+            </w:pPr>
+            <w:r>
+              <w:rPr>
+                <w:b/>
+                <w:bCs/>
+              </w:rPr>
+              <w:t>Purpose:</w:t>
+            </w:r>
+          </w:p>
+        </w:tc>
+        <w:tc>
+          <w:tcPr>
+            <w:tcW w:w="8095" w:type="dxa"/>
+          </w:tcPr>
+          <w:p>
+            <w:pPr>
+              <w:jc w:val="both"/>
+              <w:rPr>
+                <w:i/>
+                <w:iCs/>
+              </w:rPr>
+            </w:pPr>
+            <w:r>
+              <w:rPr>
+                <w:i/>
+                <w:iCs/>
+              </w:rPr>
+              <w:t xml:space="preserve">This block includes the styling of cloud </w:t>
+            </w:r>
+            <w:proofErr w:type="spellStart"/>
+            <w:r>
+              <w:rPr>
+                <w:i/>
+                <w:iCs/>
+              </w:rPr>
+              <w:t>copasi</w:t>
+            </w:r>
+            <w:proofErr w:type="spellEnd"/>
+            <w:r>
+              <w:rPr>
+                <w:i/>
+                <w:iCs/>
+              </w:rPr>
+              <w:t xml:space="preserve"> description mentioned at the homepage.</w:t>
             </w:r>
           </w:p>
         </w:tc>

</xml_diff>

<commit_message>
before starting  to create register and sign in pages
</commit_message>
<xml_diff>
--- a/Docs/CC-VIEWS-MODELS-URLS.docx
+++ b/Docs/CC-VIEWS-MODELS-URLS.docx
@@ -1537,7 +1537,10 @@
           </w:tcPr>
           <w:p>
             <w:r>
-              <w:t xml:space="preserve">homeN.html </w:t>
+              <w:t>base</w:t>
+            </w:r>
+            <w:r>
+              <w:t xml:space="preserve">N.html </w:t>
             </w:r>
           </w:p>
         </w:tc>
@@ -1584,28 +1587,33 @@
                 <w:i/>
                 <w:iCs/>
               </w:rPr>
-              <w:t xml:space="preserve">This block includes the styling of cloud </w:t>
-            </w:r>
-            <w:proofErr w:type="spellStart"/>
-            <w:r>
-              <w:rPr>
-                <w:i/>
-                <w:iCs/>
-              </w:rPr>
-              <w:t>copasi</w:t>
-            </w:r>
-            <w:proofErr w:type="spellEnd"/>
-            <w:r>
-              <w:rPr>
-                <w:i/>
-                <w:iCs/>
-              </w:rPr>
-              <w:t xml:space="preserve"> description mentioned at the homepage.</w:t>
+              <w:t xml:space="preserve">This block includes the styling of </w:t>
+            </w:r>
+            <w:r>
+              <w:rPr>
+                <w:i/>
+                <w:iCs/>
+              </w:rPr>
+              <w:t xml:space="preserve">footer at the bottom of page. </w:t>
+            </w:r>
+            <w:r>
+              <w:rPr>
+                <w:i/>
+                <w:iCs/>
+              </w:rPr>
+              <w:t xml:space="preserve">Footer appears on all of html pages. </w:t>
             </w:r>
           </w:p>
         </w:tc>
       </w:tr>
     </w:tbl>
+    <w:p>
+      <w:pPr>
+        <w:rPr>
+          <w:u w:val="single"/>
+        </w:rPr>
+      </w:pPr>
+    </w:p>
     <w:p>
       <w:pPr>
         <w:rPr>

</xml_diff>

<commit_message>
before creating Sign In page.
</commit_message>
<xml_diff>
--- a/Docs/CC-VIEWS-MODELS-URLS.docx
+++ b/Docs/CC-VIEWS-MODELS-URLS.docx
@@ -4,174 +4,3058 @@
   <w:body>
     <w:p>
       <w:pPr>
-        <w:ind w:left="720" w:hanging="360"/>
+        <w:pStyle w:val="Heading1"/>
+        <w:numPr>
+          <w:ilvl w:val="0"/>
+          <w:numId w:val="1"/>
+        </w:numPr>
+        <w:ind w:left="360"/>
+        <w:rPr>
+          <w:bCs/>
+          <w:u w:val="single"/>
+        </w:rPr>
       </w:pPr>
       <w:r>
-        <w:t>VIEWS / URLS / MODELS</w:t>
+        <w:t xml:space="preserve">VIEWS </w:t>
+      </w:r>
+    </w:p>
+    <w:p>
+      <w:r>
+        <w:rPr>
+          <w:b/>
+          <w:bCs/>
+          <w:u w:val="single"/>
+        </w:rPr>
+        <w:t>FILE:</w:t>
+      </w:r>
+      <w:r>
+        <w:t xml:space="preserve"> </w:t>
+      </w:r>
+      <w:r>
+        <w:t>views</w:t>
+      </w:r>
+      <w:r>
+        <w:t>.</w:t>
+      </w:r>
+      <w:r>
+        <w:t>py</w:t>
+      </w:r>
+      <w:r>
+        <w:t xml:space="preserve"> </w:t>
+      </w:r>
+      <w:r>
+        <w:br/>
+      </w:r>
+      <w:r>
+        <w:rPr>
+          <w:b/>
+          <w:bCs/>
+          <w:u w:val="single"/>
+        </w:rPr>
+        <w:t>Location:</w:t>
+      </w:r>
+      <w:r>
+        <w:rPr>
+          <w:b/>
+          <w:bCs/>
+        </w:rPr>
+        <w:t xml:space="preserve"> </w:t>
+      </w:r>
+      <w:r>
+        <w:t>(~/</w:t>
+      </w:r>
+      <w:proofErr w:type="spellStart"/>
+      <w:r>
+        <w:t>web_interface</w:t>
+      </w:r>
+      <w:proofErr w:type="spellEnd"/>
+      <w:r>
+        <w:t>/)</w:t>
+      </w:r>
+      <w:r>
+        <w:br/>
+      </w:r>
+      <w:r>
+        <w:br/>
+        <w:t>Optionally consider logging the software events by including the following:</w:t>
       </w:r>
     </w:p>
     <w:p>
       <w:pPr>
-        <w:ind w:left="720" w:hanging="360"/>
+        <w:rPr>
+          <w:color w:val="0000C0"/>
+        </w:rPr>
+      </w:pPr>
+      <w:r>
+        <w:rPr>
+          <w:color w:val="0000C0"/>
+        </w:rPr>
+        <w:t>import logging</w:t>
+      </w:r>
+    </w:p>
+    <w:p>
+      <w:pPr>
+        <w:rPr>
+          <w:color w:val="0000C0"/>
+        </w:rPr>
+      </w:pPr>
+      <w:r>
+        <w:rPr>
+          <w:color w:val="0000C0"/>
+        </w:rPr>
+        <w:t xml:space="preserve">log = </w:t>
+      </w:r>
+      <w:proofErr w:type="spellStart"/>
+      <w:proofErr w:type="gramStart"/>
+      <w:r>
+        <w:rPr>
+          <w:color w:val="0000C0"/>
+        </w:rPr>
+        <w:t>logging.getLogger</w:t>
+      </w:r>
+      <w:proofErr w:type="spellEnd"/>
+      <w:proofErr w:type="gramEnd"/>
+      <w:r>
+        <w:rPr>
+          <w:color w:val="0000C0"/>
+        </w:rPr>
+        <w:t>(__name__)</w:t>
+      </w:r>
+    </w:p>
+    <w:p/>
+    <w:tbl>
+      <w:tblPr>
+        <w:tblStyle w:val="TableGrid"/>
+        <w:tblW w:w="0" w:type="auto"/>
+        <w:tblLook w:val="04A0" w:firstRow="1" w:lastRow="0" w:firstColumn="1" w:lastColumn="0" w:noHBand="0" w:noVBand="1"/>
+      </w:tblPr>
+      <w:tblGrid>
+        <w:gridCol w:w="2425"/>
+        <w:gridCol w:w="6925"/>
+      </w:tblGrid>
+      <w:tr>
+        <w:tc>
+          <w:tcPr>
+            <w:tcW w:w="2425" w:type="dxa"/>
+          </w:tcPr>
+          <w:p>
+            <w:pPr>
+              <w:rPr>
+                <w:b/>
+                <w:bCs/>
+              </w:rPr>
+            </w:pPr>
+            <w:r>
+              <w:rPr>
+                <w:b/>
+                <w:bCs/>
+              </w:rPr>
+              <w:t>Class</w:t>
+            </w:r>
+            <w:r>
+              <w:rPr>
+                <w:b/>
+                <w:bCs/>
+              </w:rPr>
+              <w:t>:</w:t>
+            </w:r>
+          </w:p>
+        </w:tc>
+        <w:tc>
+          <w:tcPr>
+            <w:tcW w:w="6925" w:type="dxa"/>
+          </w:tcPr>
+          <w:p>
+            <w:proofErr w:type="spellStart"/>
+            <w:proofErr w:type="gramStart"/>
+            <w:r>
+              <w:rPr>
+                <w:color w:val="0070C0"/>
+              </w:rPr>
+              <w:t>DefaultView</w:t>
+            </w:r>
+            <w:proofErr w:type="spellEnd"/>
+            <w:r>
+              <w:rPr>
+                <w:color w:val="0070C0"/>
+              </w:rPr>
+              <w:t>(</w:t>
+            </w:r>
+            <w:proofErr w:type="spellStart"/>
+            <w:proofErr w:type="gramEnd"/>
+            <w:r>
+              <w:rPr>
+                <w:color w:val="0070C0"/>
+              </w:rPr>
+              <w:t>TemplateView</w:t>
+            </w:r>
+            <w:proofErr w:type="spellEnd"/>
+            <w:r>
+              <w:rPr>
+                <w:color w:val="0070C0"/>
+              </w:rPr>
+              <w:t>)</w:t>
+            </w:r>
+          </w:p>
+        </w:tc>
+      </w:tr>
+      <w:tr>
+        <w:tc>
+          <w:tcPr>
+            <w:tcW w:w="2425" w:type="dxa"/>
+          </w:tcPr>
+          <w:p>
+            <w:pPr>
+              <w:rPr>
+                <w:b/>
+                <w:bCs/>
+              </w:rPr>
+            </w:pPr>
+            <w:r>
+              <w:rPr>
+                <w:b/>
+                <w:bCs/>
+              </w:rPr>
+              <w:t>Import requirements</w:t>
+            </w:r>
+            <w:r>
+              <w:rPr>
+                <w:b/>
+                <w:bCs/>
+              </w:rPr>
+              <w:t>:</w:t>
+            </w:r>
+          </w:p>
+        </w:tc>
+        <w:tc>
+          <w:tcPr>
+            <w:tcW w:w="6925" w:type="dxa"/>
+          </w:tcPr>
+          <w:p>
+            <w:r>
+              <w:t>from</w:t>
+            </w:r>
+            <w:r>
+              <w:rPr>
+                <w:b/>
+                <w:bCs/>
+              </w:rPr>
+              <w:t xml:space="preserve"> </w:t>
+            </w:r>
+            <w:proofErr w:type="spellStart"/>
+            <w:proofErr w:type="gramStart"/>
+            <w:r>
+              <w:rPr>
+                <w:b/>
+                <w:bCs/>
+              </w:rPr>
+              <w:t>django.views</w:t>
+            </w:r>
+            <w:proofErr w:type="gramEnd"/>
+            <w:r>
+              <w:rPr>
+                <w:b/>
+                <w:bCs/>
+              </w:rPr>
+              <w:t>.generic</w:t>
+            </w:r>
+            <w:proofErr w:type="spellEnd"/>
+            <w:r>
+              <w:t xml:space="preserve"> import </w:t>
+            </w:r>
+            <w:proofErr w:type="spellStart"/>
+            <w:r>
+              <w:rPr>
+                <w:b/>
+                <w:bCs/>
+              </w:rPr>
+              <w:t>TemplateView</w:t>
+            </w:r>
+            <w:proofErr w:type="spellEnd"/>
+          </w:p>
+        </w:tc>
+      </w:tr>
+      <w:tr>
+        <w:tc>
+          <w:tcPr>
+            <w:tcW w:w="2425" w:type="dxa"/>
+          </w:tcPr>
+          <w:p>
+            <w:pPr>
+              <w:rPr>
+                <w:b/>
+                <w:bCs/>
+              </w:rPr>
+            </w:pPr>
+            <w:r>
+              <w:rPr>
+                <w:b/>
+                <w:bCs/>
+              </w:rPr>
+              <w:t>Used In:</w:t>
+            </w:r>
+          </w:p>
+        </w:tc>
+        <w:tc>
+          <w:tcPr>
+            <w:tcW w:w="6925" w:type="dxa"/>
+          </w:tcPr>
+          <w:p>
+            <w:proofErr w:type="spellStart"/>
+            <w:r>
+              <w:t>HomeView</w:t>
+            </w:r>
+            <w:proofErr w:type="spellEnd"/>
+            <w:r>
+              <w:t xml:space="preserve"> </w:t>
+            </w:r>
+            <w:r>
+              <w:t>class</w:t>
+            </w:r>
+          </w:p>
+        </w:tc>
+      </w:tr>
+      <w:tr>
+        <w:trPr>
+          <w:trHeight w:val="350"/>
+        </w:trPr>
+        <w:tc>
+          <w:tcPr>
+            <w:tcW w:w="2425" w:type="dxa"/>
+            <w:vAlign w:val="center"/>
+          </w:tcPr>
+          <w:p>
+            <w:pPr>
+              <w:jc w:val="both"/>
+              <w:rPr>
+                <w:b/>
+                <w:bCs/>
+              </w:rPr>
+            </w:pPr>
+            <w:r>
+              <w:rPr>
+                <w:b/>
+                <w:bCs/>
+              </w:rPr>
+              <w:t>Purpose:</w:t>
+            </w:r>
+          </w:p>
+        </w:tc>
+        <w:tc>
+          <w:tcPr>
+            <w:tcW w:w="6925" w:type="dxa"/>
+            <w:vAlign w:val="center"/>
+          </w:tcPr>
+          <w:p>
+            <w:pPr>
+              <w:jc w:val="both"/>
+              <w:rPr>
+                <w:i/>
+                <w:iCs/>
+              </w:rPr>
+            </w:pPr>
+            <w:r>
+              <w:rPr>
+                <w:i/>
+                <w:iCs/>
+              </w:rPr>
+              <w:t xml:space="preserve">To create a default view of all web pages. </w:t>
+            </w:r>
+          </w:p>
+        </w:tc>
+      </w:tr>
+      <w:tr>
+        <w:trPr>
+          <w:trHeight w:val="596"/>
+        </w:trPr>
+        <w:tc>
+          <w:tcPr>
+            <w:tcW w:w="2425" w:type="dxa"/>
+            <w:vMerge w:val="restart"/>
+            <w:vAlign w:val="center"/>
+          </w:tcPr>
+          <w:p>
+            <w:pPr>
+              <w:jc w:val="both"/>
+              <w:rPr>
+                <w:b/>
+                <w:bCs/>
+              </w:rPr>
+            </w:pPr>
+            <w:r>
+              <w:rPr>
+                <w:b/>
+                <w:bCs/>
+              </w:rPr>
+              <w:t>Definitions/nested classes</w:t>
+            </w:r>
+          </w:p>
+        </w:tc>
+        <w:tc>
+          <w:tcPr>
+            <w:tcW w:w="6925" w:type="dxa"/>
+            <w:vAlign w:val="center"/>
+          </w:tcPr>
+          <w:p>
+            <w:pPr>
+              <w:jc w:val="both"/>
+              <w:rPr>
+                <w:i/>
+                <w:iCs/>
+              </w:rPr>
+            </w:pPr>
+            <w:proofErr w:type="gramStart"/>
+            <w:r>
+              <w:rPr>
+                <w:i/>
+                <w:iCs/>
+              </w:rPr>
+              <w:t>get(</w:t>
+            </w:r>
+            <w:proofErr w:type="gramEnd"/>
+            <w:r>
+              <w:rPr>
+                <w:i/>
+                <w:iCs/>
+              </w:rPr>
+              <w:t>)</w:t>
+            </w:r>
+            <w:r>
+              <w:rPr>
+                <w:i/>
+                <w:iCs/>
+              </w:rPr>
+              <w:br/>
+            </w:r>
+            <w:r>
+              <w:rPr>
+                <w:i/>
+                <w:iCs/>
+              </w:rPr>
+              <w:sym w:font="Wingdings" w:char="F0E0"/>
+            </w:r>
+            <w:r>
+              <w:rPr>
+                <w:i/>
+                <w:iCs/>
+              </w:rPr>
+              <w:t xml:space="preserve"> short description to be added</w:t>
+            </w:r>
+          </w:p>
+        </w:tc>
+      </w:tr>
+      <w:tr>
+        <w:trPr>
+          <w:trHeight w:val="596"/>
+        </w:trPr>
+        <w:tc>
+          <w:tcPr>
+            <w:tcW w:w="2425" w:type="dxa"/>
+            <w:vMerge/>
+            <w:vAlign w:val="center"/>
+          </w:tcPr>
+          <w:p>
+            <w:pPr>
+              <w:jc w:val="both"/>
+              <w:rPr>
+                <w:b/>
+                <w:bCs/>
+              </w:rPr>
+            </w:pPr>
+          </w:p>
+        </w:tc>
+        <w:tc>
+          <w:tcPr>
+            <w:tcW w:w="6925" w:type="dxa"/>
+            <w:vAlign w:val="center"/>
+          </w:tcPr>
+          <w:p>
+            <w:pPr>
+              <w:jc w:val="both"/>
+              <w:rPr>
+                <w:i/>
+                <w:iCs/>
+              </w:rPr>
+            </w:pPr>
+            <w:proofErr w:type="gramStart"/>
+            <w:r>
+              <w:rPr>
+                <w:i/>
+                <w:iCs/>
+              </w:rPr>
+              <w:t>dispatch(</w:t>
+            </w:r>
+            <w:proofErr w:type="gramEnd"/>
+            <w:r>
+              <w:rPr>
+                <w:i/>
+                <w:iCs/>
+              </w:rPr>
+              <w:t>)</w:t>
+            </w:r>
+            <w:r>
+              <w:rPr>
+                <w:i/>
+                <w:iCs/>
+              </w:rPr>
+              <w:br/>
+            </w:r>
+            <w:r>
+              <w:rPr>
+                <w:i/>
+                <w:iCs/>
+              </w:rPr>
+              <w:sym w:font="Wingdings" w:char="F0E0"/>
+            </w:r>
+            <w:r>
+              <w:rPr>
+                <w:i/>
+                <w:iCs/>
+              </w:rPr>
+              <w:t xml:space="preserve"> short description to be added</w:t>
+            </w:r>
+          </w:p>
+        </w:tc>
+      </w:tr>
+    </w:tbl>
+    <w:p/>
+    <w:tbl>
+      <w:tblPr>
+        <w:tblStyle w:val="TableGrid"/>
+        <w:tblW w:w="0" w:type="auto"/>
+        <w:tblLook w:val="04A0" w:firstRow="1" w:lastRow="0" w:firstColumn="1" w:lastColumn="0" w:noHBand="0" w:noVBand="1"/>
+      </w:tblPr>
+      <w:tblGrid>
+        <w:gridCol w:w="2425"/>
+        <w:gridCol w:w="6925"/>
+      </w:tblGrid>
+      <w:tr>
+        <w:tc>
+          <w:tcPr>
+            <w:tcW w:w="2425" w:type="dxa"/>
+          </w:tcPr>
+          <w:p>
+            <w:pPr>
+              <w:rPr>
+                <w:b/>
+                <w:bCs/>
+              </w:rPr>
+            </w:pPr>
+            <w:r>
+              <w:rPr>
+                <w:b/>
+                <w:bCs/>
+              </w:rPr>
+              <w:t>Class</w:t>
+            </w:r>
+            <w:r>
+              <w:rPr>
+                <w:b/>
+                <w:bCs/>
+              </w:rPr>
+              <w:t>:</w:t>
+            </w:r>
+          </w:p>
+        </w:tc>
+        <w:tc>
+          <w:tcPr>
+            <w:tcW w:w="6925" w:type="dxa"/>
+          </w:tcPr>
+          <w:p>
+            <w:proofErr w:type="spellStart"/>
+            <w:proofErr w:type="gramStart"/>
+            <w:r>
+              <w:rPr>
+                <w:color w:val="0070C0"/>
+              </w:rPr>
+              <w:t>Home</w:t>
+            </w:r>
+            <w:r>
+              <w:rPr>
+                <w:color w:val="0070C0"/>
+              </w:rPr>
+              <w:t>View</w:t>
+            </w:r>
+            <w:proofErr w:type="spellEnd"/>
+            <w:r>
+              <w:rPr>
+                <w:color w:val="0070C0"/>
+              </w:rPr>
+              <w:t>(</w:t>
+            </w:r>
+            <w:proofErr w:type="spellStart"/>
+            <w:proofErr w:type="gramEnd"/>
+            <w:r>
+              <w:rPr>
+                <w:color w:val="0070C0"/>
+              </w:rPr>
+              <w:t>Default</w:t>
+            </w:r>
+            <w:r>
+              <w:rPr>
+                <w:color w:val="0070C0"/>
+              </w:rPr>
+              <w:t>View</w:t>
+            </w:r>
+            <w:proofErr w:type="spellEnd"/>
+            <w:r>
+              <w:rPr>
+                <w:color w:val="0070C0"/>
+              </w:rPr>
+              <w:t>)</w:t>
+            </w:r>
+          </w:p>
+        </w:tc>
+      </w:tr>
+      <w:tr>
+        <w:tc>
+          <w:tcPr>
+            <w:tcW w:w="2425" w:type="dxa"/>
+          </w:tcPr>
+          <w:p>
+            <w:pPr>
+              <w:rPr>
+                <w:b/>
+                <w:bCs/>
+              </w:rPr>
+            </w:pPr>
+            <w:r>
+              <w:rPr>
+                <w:b/>
+                <w:bCs/>
+              </w:rPr>
+              <w:t>Import requirements</w:t>
+            </w:r>
+            <w:r>
+              <w:rPr>
+                <w:b/>
+                <w:bCs/>
+              </w:rPr>
+              <w:t>:</w:t>
+            </w:r>
+          </w:p>
+        </w:tc>
+        <w:tc>
+          <w:tcPr>
+            <w:tcW w:w="6925" w:type="dxa"/>
+          </w:tcPr>
+          <w:p>
+            <w:proofErr w:type="spellStart"/>
+            <w:r>
+              <w:t>DefaultView</w:t>
+            </w:r>
+            <w:proofErr w:type="spellEnd"/>
+            <w:r>
+              <w:t xml:space="preserve"> class</w:t>
+            </w:r>
+          </w:p>
+        </w:tc>
+      </w:tr>
+      <w:tr>
+        <w:tc>
+          <w:tcPr>
+            <w:tcW w:w="2425" w:type="dxa"/>
+          </w:tcPr>
+          <w:p>
+            <w:pPr>
+              <w:rPr>
+                <w:b/>
+                <w:bCs/>
+              </w:rPr>
+            </w:pPr>
+            <w:r>
+              <w:rPr>
+                <w:b/>
+                <w:bCs/>
+              </w:rPr>
+              <w:t>Used In:</w:t>
+            </w:r>
+          </w:p>
+        </w:tc>
+        <w:tc>
+          <w:tcPr>
+            <w:tcW w:w="6925" w:type="dxa"/>
+          </w:tcPr>
+          <w:p>
+            <w:r>
+              <w:t>-</w:t>
+            </w:r>
+          </w:p>
+        </w:tc>
+      </w:tr>
+      <w:tr>
+        <w:trPr>
+          <w:trHeight w:val="350"/>
+        </w:trPr>
+        <w:tc>
+          <w:tcPr>
+            <w:tcW w:w="2425" w:type="dxa"/>
+            <w:vAlign w:val="center"/>
+          </w:tcPr>
+          <w:p>
+            <w:pPr>
+              <w:jc w:val="both"/>
+              <w:rPr>
+                <w:b/>
+                <w:bCs/>
+              </w:rPr>
+            </w:pPr>
+            <w:r>
+              <w:rPr>
+                <w:b/>
+                <w:bCs/>
+              </w:rPr>
+              <w:t>Purpose:</w:t>
+            </w:r>
+          </w:p>
+        </w:tc>
+        <w:tc>
+          <w:tcPr>
+            <w:tcW w:w="6925" w:type="dxa"/>
+            <w:vAlign w:val="center"/>
+          </w:tcPr>
+          <w:p>
+            <w:pPr>
+              <w:jc w:val="both"/>
+              <w:rPr>
+                <w:i/>
+                <w:iCs/>
+              </w:rPr>
+            </w:pPr>
+            <w:r>
+              <w:rPr>
+                <w:i/>
+                <w:iCs/>
+              </w:rPr>
+              <w:t>Homepage view</w:t>
+            </w:r>
+          </w:p>
+        </w:tc>
+      </w:tr>
+      <w:tr>
+        <w:trPr>
+          <w:trHeight w:val="596"/>
+        </w:trPr>
+        <w:tc>
+          <w:tcPr>
+            <w:tcW w:w="2425" w:type="dxa"/>
+            <w:vAlign w:val="center"/>
+          </w:tcPr>
+          <w:p>
+            <w:pPr>
+              <w:jc w:val="both"/>
+              <w:rPr>
+                <w:b/>
+                <w:bCs/>
+              </w:rPr>
+            </w:pPr>
+            <w:r>
+              <w:rPr>
+                <w:b/>
+                <w:bCs/>
+              </w:rPr>
+              <w:t>Definitions/nested classes</w:t>
+            </w:r>
+          </w:p>
+        </w:tc>
+        <w:tc>
+          <w:tcPr>
+            <w:tcW w:w="6925" w:type="dxa"/>
+            <w:vAlign w:val="center"/>
+          </w:tcPr>
+          <w:p>
+            <w:pPr>
+              <w:jc w:val="both"/>
+              <w:rPr>
+                <w:i/>
+                <w:iCs/>
+              </w:rPr>
+            </w:pPr>
+            <w:r>
+              <w:rPr>
+                <w:i/>
+                <w:iCs/>
+              </w:rPr>
+              <w:t>-</w:t>
+            </w:r>
+          </w:p>
+        </w:tc>
+      </w:tr>
+    </w:tbl>
+    <w:p/>
+    <w:tbl>
+      <w:tblPr>
+        <w:tblStyle w:val="TableGrid"/>
+        <w:tblW w:w="0" w:type="auto"/>
+        <w:tblLook w:val="04A0" w:firstRow="1" w:lastRow="0" w:firstColumn="1" w:lastColumn="0" w:noHBand="0" w:noVBand="1"/>
+      </w:tblPr>
+      <w:tblGrid>
+        <w:gridCol w:w="2425"/>
+        <w:gridCol w:w="6925"/>
+      </w:tblGrid>
+      <w:tr>
+        <w:tc>
+          <w:tcPr>
+            <w:tcW w:w="2425" w:type="dxa"/>
+          </w:tcPr>
+          <w:p>
+            <w:pPr>
+              <w:rPr>
+                <w:b/>
+                <w:bCs/>
+              </w:rPr>
+            </w:pPr>
+            <w:r>
+              <w:rPr>
+                <w:b/>
+                <w:bCs/>
+              </w:rPr>
+              <w:t>Class</w:t>
+            </w:r>
+            <w:r>
+              <w:rPr>
+                <w:b/>
+                <w:bCs/>
+              </w:rPr>
+              <w:t>:</w:t>
+            </w:r>
+          </w:p>
+        </w:tc>
+        <w:tc>
+          <w:tcPr>
+            <w:tcW w:w="6925" w:type="dxa"/>
+          </w:tcPr>
+          <w:p>
+            <w:proofErr w:type="spellStart"/>
+            <w:proofErr w:type="gramStart"/>
+            <w:r>
+              <w:rPr>
+                <w:color w:val="0070C0"/>
+              </w:rPr>
+              <w:t>LandingView</w:t>
+            </w:r>
+            <w:proofErr w:type="spellEnd"/>
+            <w:r>
+              <w:rPr>
+                <w:color w:val="0070C0"/>
+              </w:rPr>
+              <w:t>(</w:t>
+            </w:r>
+            <w:proofErr w:type="spellStart"/>
+            <w:proofErr w:type="gramEnd"/>
+            <w:r>
+              <w:rPr>
+                <w:color w:val="0070C0"/>
+              </w:rPr>
+              <w:t>Redirect</w:t>
+            </w:r>
+            <w:r>
+              <w:rPr>
+                <w:color w:val="0070C0"/>
+              </w:rPr>
+              <w:t>View</w:t>
+            </w:r>
+            <w:proofErr w:type="spellEnd"/>
+            <w:r>
+              <w:rPr>
+                <w:color w:val="0070C0"/>
+              </w:rPr>
+              <w:t>)</w:t>
+            </w:r>
+          </w:p>
+        </w:tc>
+      </w:tr>
+      <w:tr>
+        <w:tc>
+          <w:tcPr>
+            <w:tcW w:w="2425" w:type="dxa"/>
+          </w:tcPr>
+          <w:p>
+            <w:pPr>
+              <w:rPr>
+                <w:b/>
+                <w:bCs/>
+              </w:rPr>
+            </w:pPr>
+            <w:r>
+              <w:rPr>
+                <w:b/>
+                <w:bCs/>
+              </w:rPr>
+              <w:t>Import requirements</w:t>
+            </w:r>
+            <w:r>
+              <w:rPr>
+                <w:b/>
+                <w:bCs/>
+              </w:rPr>
+              <w:t>:</w:t>
+            </w:r>
+          </w:p>
+        </w:tc>
+        <w:tc>
+          <w:tcPr>
+            <w:tcW w:w="6925" w:type="dxa"/>
+          </w:tcPr>
+          <w:p>
+            <w:r>
+              <w:t>from</w:t>
+            </w:r>
+            <w:r>
+              <w:rPr>
+                <w:b/>
+                <w:bCs/>
+              </w:rPr>
+              <w:t xml:space="preserve"> </w:t>
+            </w:r>
+            <w:proofErr w:type="spellStart"/>
+            <w:proofErr w:type="gramStart"/>
+            <w:r>
+              <w:rPr>
+                <w:b/>
+                <w:bCs/>
+              </w:rPr>
+              <w:t>django.views</w:t>
+            </w:r>
+            <w:proofErr w:type="gramEnd"/>
+            <w:r>
+              <w:rPr>
+                <w:b/>
+                <w:bCs/>
+              </w:rPr>
+              <w:t>.generic</w:t>
+            </w:r>
+            <w:proofErr w:type="spellEnd"/>
+            <w:r>
+              <w:t xml:space="preserve"> import </w:t>
+            </w:r>
+            <w:proofErr w:type="spellStart"/>
+            <w:r>
+              <w:rPr>
+                <w:b/>
+                <w:bCs/>
+              </w:rPr>
+              <w:t>RedirectView</w:t>
+            </w:r>
+            <w:proofErr w:type="spellEnd"/>
+          </w:p>
+        </w:tc>
+      </w:tr>
+      <w:tr>
+        <w:tc>
+          <w:tcPr>
+            <w:tcW w:w="2425" w:type="dxa"/>
+          </w:tcPr>
+          <w:p>
+            <w:pPr>
+              <w:rPr>
+                <w:b/>
+                <w:bCs/>
+              </w:rPr>
+            </w:pPr>
+            <w:r>
+              <w:rPr>
+                <w:b/>
+                <w:bCs/>
+              </w:rPr>
+              <w:t>Used In:</w:t>
+            </w:r>
+          </w:p>
+        </w:tc>
+        <w:tc>
+          <w:tcPr>
+            <w:tcW w:w="6925" w:type="dxa"/>
+          </w:tcPr>
+          <w:p>
+            <w:r>
+              <w:t>-</w:t>
+            </w:r>
+          </w:p>
+        </w:tc>
+      </w:tr>
+      <w:tr>
+        <w:trPr>
+          <w:trHeight w:val="350"/>
+        </w:trPr>
+        <w:tc>
+          <w:tcPr>
+            <w:tcW w:w="2425" w:type="dxa"/>
+            <w:vAlign w:val="center"/>
+          </w:tcPr>
+          <w:p>
+            <w:pPr>
+              <w:jc w:val="both"/>
+              <w:rPr>
+                <w:b/>
+                <w:bCs/>
+              </w:rPr>
+            </w:pPr>
+            <w:r>
+              <w:rPr>
+                <w:b/>
+                <w:bCs/>
+              </w:rPr>
+              <w:t>Purpose:</w:t>
+            </w:r>
+          </w:p>
+        </w:tc>
+        <w:tc>
+          <w:tcPr>
+            <w:tcW w:w="6925" w:type="dxa"/>
+            <w:vAlign w:val="center"/>
+          </w:tcPr>
+          <w:p>
+            <w:pPr>
+              <w:jc w:val="both"/>
+              <w:rPr>
+                <w:i/>
+                <w:iCs/>
+              </w:rPr>
+            </w:pPr>
+            <w:r>
+              <w:rPr>
+                <w:i/>
+                <w:iCs/>
+              </w:rPr>
+              <w:t>To load the view after log in to user account.</w:t>
+            </w:r>
+          </w:p>
+        </w:tc>
+      </w:tr>
+      <w:tr>
+        <w:trPr>
+          <w:trHeight w:val="596"/>
+        </w:trPr>
+        <w:tc>
+          <w:tcPr>
+            <w:tcW w:w="2425" w:type="dxa"/>
+            <w:vAlign w:val="center"/>
+          </w:tcPr>
+          <w:p>
+            <w:pPr>
+              <w:jc w:val="both"/>
+              <w:rPr>
+                <w:b/>
+                <w:bCs/>
+              </w:rPr>
+            </w:pPr>
+            <w:r>
+              <w:rPr>
+                <w:b/>
+                <w:bCs/>
+              </w:rPr>
+              <w:t>Definitions/nested classes</w:t>
+            </w:r>
+          </w:p>
+        </w:tc>
+        <w:tc>
+          <w:tcPr>
+            <w:tcW w:w="6925" w:type="dxa"/>
+            <w:vAlign w:val="center"/>
+          </w:tcPr>
+          <w:p>
+            <w:pPr>
+              <w:jc w:val="both"/>
+              <w:rPr>
+                <w:i/>
+                <w:iCs/>
+              </w:rPr>
+            </w:pPr>
+            <w:proofErr w:type="spellStart"/>
+            <w:r>
+              <w:rPr>
+                <w:i/>
+                <w:iCs/>
+              </w:rPr>
+              <w:t>get_redirect_</w:t>
+            </w:r>
+            <w:proofErr w:type="gramStart"/>
+            <w:r>
+              <w:rPr>
+                <w:i/>
+                <w:iCs/>
+              </w:rPr>
+              <w:t>url</w:t>
+            </w:r>
+            <w:proofErr w:type="spellEnd"/>
+            <w:r>
+              <w:rPr>
+                <w:i/>
+                <w:iCs/>
+              </w:rPr>
+              <w:t>(</w:t>
+            </w:r>
+            <w:proofErr w:type="gramEnd"/>
+            <w:r>
+              <w:rPr>
+                <w:i/>
+                <w:iCs/>
+              </w:rPr>
+              <w:t>)</w:t>
+            </w:r>
+            <w:r>
+              <w:rPr>
+                <w:i/>
+                <w:iCs/>
+              </w:rPr>
+              <w:br/>
+            </w:r>
+            <w:r>
+              <w:rPr>
+                <w:i/>
+                <w:iCs/>
+              </w:rPr>
+              <w:sym w:font="Wingdings" w:char="F0E0"/>
+            </w:r>
+            <w:r>
+              <w:rPr>
+                <w:i/>
+                <w:iCs/>
+              </w:rPr>
+              <w:t xml:space="preserve"> redirecting to the </w:t>
+            </w:r>
+            <w:proofErr w:type="spellStart"/>
+            <w:r>
+              <w:rPr>
+                <w:i/>
+                <w:iCs/>
+              </w:rPr>
+              <w:t>url</w:t>
+            </w:r>
+            <w:proofErr w:type="spellEnd"/>
+            <w:r>
+              <w:rPr>
+                <w:i/>
+                <w:iCs/>
+              </w:rPr>
+              <w:t xml:space="preserve"> pages based on if the user is logged in or out.</w:t>
+            </w:r>
+          </w:p>
+        </w:tc>
+      </w:tr>
+    </w:tbl>
+    <w:p/>
+    <w:tbl>
+      <w:tblPr>
+        <w:tblStyle w:val="TableGrid"/>
+        <w:tblW w:w="0" w:type="auto"/>
+        <w:tblLook w:val="04A0" w:firstRow="1" w:lastRow="0" w:firstColumn="1" w:lastColumn="0" w:noHBand="0" w:noVBand="1"/>
+      </w:tblPr>
+      <w:tblGrid>
+        <w:gridCol w:w="2425"/>
+        <w:gridCol w:w="6925"/>
+      </w:tblGrid>
+      <w:tr>
+        <w:tc>
+          <w:tcPr>
+            <w:tcW w:w="2425" w:type="dxa"/>
+          </w:tcPr>
+          <w:p>
+            <w:pPr>
+              <w:rPr>
+                <w:b/>
+                <w:bCs/>
+              </w:rPr>
+            </w:pPr>
+            <w:r>
+              <w:rPr>
+                <w:b/>
+                <w:bCs/>
+              </w:rPr>
+              <w:t>Class</w:t>
+            </w:r>
+            <w:r>
+              <w:rPr>
+                <w:b/>
+                <w:bCs/>
+              </w:rPr>
+              <w:t>:</w:t>
+            </w:r>
+          </w:p>
+        </w:tc>
+        <w:tc>
+          <w:tcPr>
+            <w:tcW w:w="6925" w:type="dxa"/>
+          </w:tcPr>
+          <w:p/>
+        </w:tc>
+      </w:tr>
+      <w:tr>
+        <w:tc>
+          <w:tcPr>
+            <w:tcW w:w="2425" w:type="dxa"/>
+          </w:tcPr>
+          <w:p>
+            <w:pPr>
+              <w:rPr>
+                <w:b/>
+                <w:bCs/>
+              </w:rPr>
+            </w:pPr>
+            <w:r>
+              <w:rPr>
+                <w:b/>
+                <w:bCs/>
+              </w:rPr>
+              <w:t>Import requirements</w:t>
+            </w:r>
+            <w:r>
+              <w:rPr>
+                <w:b/>
+                <w:bCs/>
+              </w:rPr>
+              <w:t>:</w:t>
+            </w:r>
+          </w:p>
+        </w:tc>
+        <w:tc>
+          <w:tcPr>
+            <w:tcW w:w="6925" w:type="dxa"/>
+          </w:tcPr>
+          <w:p/>
+        </w:tc>
+      </w:tr>
+      <w:tr>
+        <w:tc>
+          <w:tcPr>
+            <w:tcW w:w="2425" w:type="dxa"/>
+          </w:tcPr>
+          <w:p>
+            <w:pPr>
+              <w:rPr>
+                <w:b/>
+                <w:bCs/>
+              </w:rPr>
+            </w:pPr>
+            <w:r>
+              <w:rPr>
+                <w:b/>
+                <w:bCs/>
+              </w:rPr>
+              <w:t>Used In:</w:t>
+            </w:r>
+          </w:p>
+        </w:tc>
+        <w:tc>
+          <w:tcPr>
+            <w:tcW w:w="6925" w:type="dxa"/>
+          </w:tcPr>
+          <w:p/>
+        </w:tc>
+      </w:tr>
+      <w:tr>
+        <w:trPr>
+          <w:trHeight w:val="350"/>
+        </w:trPr>
+        <w:tc>
+          <w:tcPr>
+            <w:tcW w:w="2425" w:type="dxa"/>
+            <w:vAlign w:val="center"/>
+          </w:tcPr>
+          <w:p>
+            <w:pPr>
+              <w:jc w:val="both"/>
+              <w:rPr>
+                <w:b/>
+                <w:bCs/>
+              </w:rPr>
+            </w:pPr>
+            <w:r>
+              <w:rPr>
+                <w:b/>
+                <w:bCs/>
+              </w:rPr>
+              <w:t>Purpose:</w:t>
+            </w:r>
+          </w:p>
+        </w:tc>
+        <w:tc>
+          <w:tcPr>
+            <w:tcW w:w="6925" w:type="dxa"/>
+            <w:vAlign w:val="center"/>
+          </w:tcPr>
+          <w:p>
+            <w:pPr>
+              <w:jc w:val="both"/>
+              <w:rPr>
+                <w:i/>
+                <w:iCs/>
+              </w:rPr>
+            </w:pPr>
+          </w:p>
+        </w:tc>
+      </w:tr>
+      <w:tr>
+        <w:trPr>
+          <w:trHeight w:val="596"/>
+        </w:trPr>
+        <w:tc>
+          <w:tcPr>
+            <w:tcW w:w="2425" w:type="dxa"/>
+            <w:vAlign w:val="center"/>
+          </w:tcPr>
+          <w:p>
+            <w:pPr>
+              <w:jc w:val="both"/>
+              <w:rPr>
+                <w:b/>
+                <w:bCs/>
+              </w:rPr>
+            </w:pPr>
+            <w:r>
+              <w:rPr>
+                <w:b/>
+                <w:bCs/>
+              </w:rPr>
+              <w:t>Definitions/nested classes</w:t>
+            </w:r>
+          </w:p>
+        </w:tc>
+        <w:tc>
+          <w:tcPr>
+            <w:tcW w:w="6925" w:type="dxa"/>
+            <w:vAlign w:val="center"/>
+          </w:tcPr>
+          <w:p>
+            <w:pPr>
+              <w:jc w:val="both"/>
+              <w:rPr>
+                <w:i/>
+                <w:iCs/>
+              </w:rPr>
+            </w:pPr>
+          </w:p>
+        </w:tc>
+      </w:tr>
+    </w:tbl>
+    <w:p/>
+    <w:p/>
+    <w:p/>
+    <w:p/>
+    <w:p>
+      <w:pPr>
+        <w:pStyle w:val="Heading1"/>
+        <w:numPr>
+          <w:ilvl w:val="0"/>
+          <w:numId w:val="1"/>
+        </w:numPr>
+        <w:ind w:left="360"/>
+      </w:pPr>
+      <w:r>
+        <w:lastRenderedPageBreak/>
+        <w:t>Account Views</w:t>
+      </w:r>
+    </w:p>
+    <w:p>
+      <w:r>
+        <w:rPr>
+          <w:b/>
+          <w:bCs/>
+          <w:u w:val="single"/>
+        </w:rPr>
+        <w:t>FILE:</w:t>
+      </w:r>
+      <w:r>
+        <w:t xml:space="preserve"> </w:t>
+      </w:r>
+      <w:r>
+        <w:t>account_viewsN</w:t>
+      </w:r>
+      <w:r>
+        <w:t>.</w:t>
+      </w:r>
+      <w:r>
+        <w:t>py</w:t>
+      </w:r>
+      <w:r>
+        <w:t xml:space="preserve"> </w:t>
+      </w:r>
+      <w:r>
+        <w:br/>
+      </w:r>
+      <w:r>
+        <w:rPr>
+          <w:b/>
+          <w:bCs/>
+          <w:u w:val="single"/>
+        </w:rPr>
+        <w:t>Location:</w:t>
+      </w:r>
+      <w:r>
+        <w:rPr>
+          <w:b/>
+          <w:bCs/>
+        </w:rPr>
+        <w:t xml:space="preserve"> </w:t>
+      </w:r>
+      <w:r>
+        <w:t>(~/</w:t>
+      </w:r>
+      <w:proofErr w:type="spellStart"/>
+      <w:r>
+        <w:t>web_interface</w:t>
+      </w:r>
+      <w:proofErr w:type="spellEnd"/>
+      <w:r>
+        <w:t>/</w:t>
+      </w:r>
+      <w:r>
+        <w:t>account</w:t>
+      </w:r>
+      <w:r>
+        <w:t>/)</w:t>
+      </w:r>
+      <w:r>
+        <w:br/>
+      </w:r>
+      <w:r>
+        <w:br/>
+        <w:t>Optionally consider logging the software events by including the following:</w:t>
+      </w:r>
+    </w:p>
+    <w:p>
+      <w:pPr>
+        <w:rPr>
+          <w:color w:val="0000C0"/>
+        </w:rPr>
+      </w:pPr>
+      <w:r>
+        <w:rPr>
+          <w:color w:val="0000C0"/>
+        </w:rPr>
+        <w:t>import logging</w:t>
+      </w:r>
+    </w:p>
+    <w:p>
+      <w:pPr>
+        <w:rPr>
+          <w:color w:val="0000C0"/>
+        </w:rPr>
+      </w:pPr>
+      <w:r>
+        <w:rPr>
+          <w:color w:val="0000C0"/>
+        </w:rPr>
+        <w:t xml:space="preserve">log = </w:t>
+      </w:r>
+      <w:proofErr w:type="spellStart"/>
+      <w:proofErr w:type="gramStart"/>
+      <w:r>
+        <w:rPr>
+          <w:color w:val="0000C0"/>
+        </w:rPr>
+        <w:t>logging.getLogger</w:t>
+      </w:r>
+      <w:proofErr w:type="spellEnd"/>
+      <w:proofErr w:type="gramEnd"/>
+      <w:r>
+        <w:rPr>
+          <w:color w:val="0000C0"/>
+        </w:rPr>
+        <w:t>(__name__)</w:t>
+      </w:r>
+    </w:p>
+    <w:p/>
+    <w:tbl>
+      <w:tblPr>
+        <w:tblStyle w:val="TableGrid"/>
+        <w:tblW w:w="0" w:type="auto"/>
+        <w:tblLook w:val="04A0" w:firstRow="1" w:lastRow="0" w:firstColumn="1" w:lastColumn="0" w:noHBand="0" w:noVBand="1"/>
+      </w:tblPr>
+      <w:tblGrid>
+        <w:gridCol w:w="2425"/>
+        <w:gridCol w:w="6925"/>
+      </w:tblGrid>
+      <w:tr>
+        <w:tc>
+          <w:tcPr>
+            <w:tcW w:w="2425" w:type="dxa"/>
+          </w:tcPr>
+          <w:p>
+            <w:pPr>
+              <w:rPr>
+                <w:b/>
+                <w:bCs/>
+              </w:rPr>
+            </w:pPr>
+            <w:r>
+              <w:rPr>
+                <w:b/>
+                <w:bCs/>
+              </w:rPr>
+              <w:t>Class</w:t>
+            </w:r>
+            <w:r>
+              <w:rPr>
+                <w:b/>
+                <w:bCs/>
+              </w:rPr>
+              <w:t>:</w:t>
+            </w:r>
+          </w:p>
+        </w:tc>
+        <w:tc>
+          <w:tcPr>
+            <w:tcW w:w="6925" w:type="dxa"/>
+          </w:tcPr>
+          <w:p>
+            <w:proofErr w:type="spellStart"/>
+            <w:proofErr w:type="gramStart"/>
+            <w:r>
+              <w:rPr>
+                <w:color w:val="0070C0"/>
+              </w:rPr>
+              <w:t>AcountRegister</w:t>
+            </w:r>
+            <w:r>
+              <w:rPr>
+                <w:color w:val="0070C0"/>
+              </w:rPr>
+              <w:t>Form</w:t>
+            </w:r>
+            <w:proofErr w:type="spellEnd"/>
+            <w:r>
+              <w:rPr>
+                <w:color w:val="0070C0"/>
+              </w:rPr>
+              <w:t>(</w:t>
+            </w:r>
+            <w:proofErr w:type="spellStart"/>
+            <w:proofErr w:type="gramEnd"/>
+            <w:r>
+              <w:rPr>
+                <w:color w:val="0070C0"/>
+              </w:rPr>
+              <w:t>UserCreationForm</w:t>
+            </w:r>
+            <w:proofErr w:type="spellEnd"/>
+            <w:r>
+              <w:rPr>
+                <w:color w:val="0070C0"/>
+              </w:rPr>
+              <w:t>)</w:t>
+            </w:r>
+          </w:p>
+        </w:tc>
+      </w:tr>
+      <w:tr>
+        <w:tc>
+          <w:tcPr>
+            <w:tcW w:w="2425" w:type="dxa"/>
+          </w:tcPr>
+          <w:p>
+            <w:pPr>
+              <w:rPr>
+                <w:b/>
+                <w:bCs/>
+              </w:rPr>
+            </w:pPr>
+            <w:r>
+              <w:rPr>
+                <w:b/>
+                <w:bCs/>
+              </w:rPr>
+              <w:t>Import requirement</w:t>
+            </w:r>
+            <w:r>
+              <w:rPr>
+                <w:b/>
+                <w:bCs/>
+              </w:rPr>
+              <w:t>s</w:t>
+            </w:r>
+            <w:r>
+              <w:rPr>
+                <w:b/>
+                <w:bCs/>
+              </w:rPr>
+              <w:t>:</w:t>
+            </w:r>
+          </w:p>
+        </w:tc>
+        <w:tc>
+          <w:tcPr>
+            <w:tcW w:w="6925" w:type="dxa"/>
+          </w:tcPr>
+          <w:p>
+            <w:pPr>
+              <w:rPr>
+                <w:b/>
+                <w:bCs/>
+              </w:rPr>
+            </w:pPr>
+            <w:r>
+              <w:t xml:space="preserve">from </w:t>
+            </w:r>
+            <w:proofErr w:type="spellStart"/>
+            <w:proofErr w:type="gramStart"/>
+            <w:r>
+              <w:rPr>
+                <w:b/>
+                <w:bCs/>
+              </w:rPr>
+              <w:t>django.</w:t>
+            </w:r>
+            <w:r>
+              <w:rPr>
+                <w:b/>
+                <w:bCs/>
+              </w:rPr>
+              <w:t>contrib</w:t>
+            </w:r>
+            <w:proofErr w:type="gramEnd"/>
+            <w:r>
+              <w:rPr>
+                <w:b/>
+                <w:bCs/>
+              </w:rPr>
+              <w:t>.</w:t>
+            </w:r>
+            <w:r>
+              <w:rPr>
+                <w:b/>
+                <w:bCs/>
+              </w:rPr>
+              <w:t>auth.forms</w:t>
+            </w:r>
+            <w:proofErr w:type="spellEnd"/>
+            <w:r>
+              <w:t xml:space="preserve"> import </w:t>
+            </w:r>
+            <w:proofErr w:type="spellStart"/>
+            <w:r>
+              <w:rPr>
+                <w:b/>
+                <w:bCs/>
+              </w:rPr>
+              <w:t>UserCreationForm</w:t>
+            </w:r>
+            <w:proofErr w:type="spellEnd"/>
+          </w:p>
+          <w:p>
+            <w:pPr>
+              <w:rPr>
+                <w:b/>
+                <w:bCs/>
+              </w:rPr>
+            </w:pPr>
+            <w:r>
+              <w:t xml:space="preserve">from </w:t>
+            </w:r>
+            <w:proofErr w:type="spellStart"/>
+            <w:r>
+              <w:rPr>
+                <w:b/>
+                <w:bCs/>
+              </w:rPr>
+              <w:t>django</w:t>
+            </w:r>
+            <w:proofErr w:type="spellEnd"/>
+            <w:r>
+              <w:t xml:space="preserve"> import </w:t>
+            </w:r>
+            <w:r>
+              <w:rPr>
+                <w:b/>
+                <w:bCs/>
+              </w:rPr>
+              <w:t>forms</w:t>
+            </w:r>
+            <w:r>
+              <w:rPr>
+                <w:b/>
+                <w:bCs/>
+              </w:rPr>
+              <w:br/>
+            </w:r>
+            <w:r>
+              <w:t xml:space="preserve">from </w:t>
+            </w:r>
+            <w:proofErr w:type="spellStart"/>
+            <w:r>
+              <w:rPr>
+                <w:b/>
+                <w:bCs/>
+              </w:rPr>
+              <w:t>web_</w:t>
+            </w:r>
+            <w:proofErr w:type="gramStart"/>
+            <w:r>
+              <w:rPr>
+                <w:b/>
+                <w:bCs/>
+              </w:rPr>
+              <w:t>interface.account</w:t>
+            </w:r>
+            <w:proofErr w:type="spellEnd"/>
+            <w:proofErr w:type="gramEnd"/>
+            <w:r>
+              <w:rPr>
+                <w:b/>
+                <w:bCs/>
+              </w:rPr>
+              <w:t xml:space="preserve"> </w:t>
+            </w:r>
+            <w:r>
+              <w:t xml:space="preserve">import </w:t>
+            </w:r>
+            <w:proofErr w:type="spellStart"/>
+            <w:r>
+              <w:rPr>
+                <w:b/>
+                <w:bCs/>
+              </w:rPr>
+              <w:t>user_countries</w:t>
+            </w:r>
+            <w:proofErr w:type="spellEnd"/>
+          </w:p>
+          <w:p>
+            <w:pPr>
+              <w:rPr>
+                <w:b/>
+                <w:bCs/>
+              </w:rPr>
+            </w:pPr>
+            <w:r>
+              <w:t xml:space="preserve">from </w:t>
+            </w:r>
+            <w:proofErr w:type="spellStart"/>
+            <w:proofErr w:type="gramStart"/>
+            <w:r>
+              <w:rPr>
+                <w:b/>
+                <w:bCs/>
+              </w:rPr>
+              <w:t>django.contrib</w:t>
+            </w:r>
+            <w:proofErr w:type="gramEnd"/>
+            <w:r>
+              <w:rPr>
+                <w:b/>
+                <w:bCs/>
+              </w:rPr>
+              <w:t>.auth.models</w:t>
+            </w:r>
+            <w:proofErr w:type="spellEnd"/>
+            <w:r>
+              <w:t xml:space="preserve"> import </w:t>
+            </w:r>
+            <w:r>
+              <w:rPr>
+                <w:b/>
+                <w:bCs/>
+              </w:rPr>
+              <w:t>User</w:t>
+            </w:r>
+          </w:p>
+          <w:p>
+            <w:r>
+              <w:t xml:space="preserve">from </w:t>
+            </w:r>
+            <w:proofErr w:type="spellStart"/>
+            <w:proofErr w:type="gramStart"/>
+            <w:r>
+              <w:rPr>
+                <w:b/>
+                <w:bCs/>
+              </w:rPr>
+              <w:t>django.urls</w:t>
+            </w:r>
+            <w:proofErr w:type="spellEnd"/>
+            <w:proofErr w:type="gramEnd"/>
+            <w:r>
+              <w:t xml:space="preserve"> import </w:t>
+            </w:r>
+            <w:proofErr w:type="spellStart"/>
+            <w:r>
+              <w:rPr>
+                <w:b/>
+                <w:bCs/>
+              </w:rPr>
+              <w:t>reverse_lazy</w:t>
+            </w:r>
+            <w:proofErr w:type="spellEnd"/>
+          </w:p>
+        </w:tc>
+      </w:tr>
+      <w:tr>
+        <w:tc>
+          <w:tcPr>
+            <w:tcW w:w="2425" w:type="dxa"/>
+          </w:tcPr>
+          <w:p>
+            <w:pPr>
+              <w:rPr>
+                <w:b/>
+                <w:bCs/>
+              </w:rPr>
+            </w:pPr>
+            <w:r>
+              <w:rPr>
+                <w:b/>
+                <w:bCs/>
+              </w:rPr>
+              <w:t>Used In:</w:t>
+            </w:r>
+          </w:p>
+        </w:tc>
+        <w:tc>
+          <w:tcPr>
+            <w:tcW w:w="6925" w:type="dxa"/>
+          </w:tcPr>
+          <w:p>
+            <w:proofErr w:type="spellStart"/>
+            <w:r>
+              <w:t>AccountRegisterView</w:t>
+            </w:r>
+            <w:proofErr w:type="spellEnd"/>
+            <w:r>
+              <w:t xml:space="preserve"> class</w:t>
+            </w:r>
+            <w:r>
+              <w:t xml:space="preserve"> </w:t>
+            </w:r>
+          </w:p>
+        </w:tc>
+      </w:tr>
+      <w:tr>
+        <w:trPr>
+          <w:trHeight w:val="350"/>
+        </w:trPr>
+        <w:tc>
+          <w:tcPr>
+            <w:tcW w:w="2425" w:type="dxa"/>
+            <w:vAlign w:val="center"/>
+          </w:tcPr>
+          <w:p>
+            <w:pPr>
+              <w:jc w:val="both"/>
+              <w:rPr>
+                <w:b/>
+                <w:bCs/>
+              </w:rPr>
+            </w:pPr>
+            <w:r>
+              <w:rPr>
+                <w:b/>
+                <w:bCs/>
+              </w:rPr>
+              <w:t>Purpose:</w:t>
+            </w:r>
+          </w:p>
+        </w:tc>
+        <w:tc>
+          <w:tcPr>
+            <w:tcW w:w="6925" w:type="dxa"/>
+            <w:vAlign w:val="center"/>
+          </w:tcPr>
+          <w:p>
+            <w:pPr>
+              <w:jc w:val="both"/>
+              <w:rPr>
+                <w:i/>
+                <w:iCs/>
+              </w:rPr>
+            </w:pPr>
+            <w:r>
+              <w:rPr>
+                <w:i/>
+                <w:iCs/>
+              </w:rPr>
+              <w:t xml:space="preserve">This class defines the user registration form. </w:t>
+            </w:r>
+          </w:p>
+        </w:tc>
+      </w:tr>
+      <w:tr>
+        <w:trPr>
+          <w:trHeight w:val="596"/>
+        </w:trPr>
+        <w:tc>
+          <w:tcPr>
+            <w:tcW w:w="2425" w:type="dxa"/>
+            <w:vMerge w:val="restart"/>
+            <w:vAlign w:val="center"/>
+          </w:tcPr>
+          <w:p>
+            <w:pPr>
+              <w:jc w:val="both"/>
+              <w:rPr>
+                <w:b/>
+                <w:bCs/>
+              </w:rPr>
+            </w:pPr>
+            <w:r>
+              <w:rPr>
+                <w:b/>
+                <w:bCs/>
+              </w:rPr>
+              <w:t>Definitions</w:t>
+            </w:r>
+            <w:r>
+              <w:rPr>
+                <w:b/>
+                <w:bCs/>
+              </w:rPr>
+              <w:t>/nested classes</w:t>
+            </w:r>
+          </w:p>
+        </w:tc>
+        <w:tc>
+          <w:tcPr>
+            <w:tcW w:w="6925" w:type="dxa"/>
+            <w:vAlign w:val="center"/>
+          </w:tcPr>
+          <w:p>
+            <w:pPr>
+              <w:jc w:val="both"/>
+              <w:rPr>
+                <w:i/>
+                <w:iCs/>
+              </w:rPr>
+            </w:pPr>
+            <w:r>
+              <w:rPr>
+                <w:i/>
+                <w:iCs/>
+              </w:rPr>
+              <w:t>__</w:t>
+            </w:r>
+            <w:proofErr w:type="spellStart"/>
+            <w:r>
+              <w:rPr>
+                <w:i/>
+                <w:iCs/>
+              </w:rPr>
+              <w:t>init</w:t>
+            </w:r>
+            <w:proofErr w:type="spellEnd"/>
+            <w:r>
+              <w:rPr>
+                <w:i/>
+                <w:iCs/>
+              </w:rPr>
+              <w:t>_</w:t>
+            </w:r>
+            <w:proofErr w:type="gramStart"/>
+            <w:r>
+              <w:rPr>
+                <w:i/>
+                <w:iCs/>
+              </w:rPr>
+              <w:t>_(</w:t>
+            </w:r>
+            <w:proofErr w:type="gramEnd"/>
+            <w:r>
+              <w:rPr>
+                <w:i/>
+                <w:iCs/>
+              </w:rPr>
+              <w:t>)</w:t>
+            </w:r>
+            <w:r>
+              <w:rPr>
+                <w:i/>
+                <w:iCs/>
+              </w:rPr>
+              <w:br/>
+            </w:r>
+            <w:r>
+              <w:rPr>
+                <w:i/>
+                <w:iCs/>
+              </w:rPr>
+              <w:sym w:font="Wingdings" w:char="F0E0"/>
+            </w:r>
+            <w:r>
+              <w:rPr>
+                <w:i/>
+                <w:iCs/>
+              </w:rPr>
+              <w:t xml:space="preserve"> </w:t>
+            </w:r>
+            <w:r>
+              <w:rPr>
+                <w:i/>
+                <w:iCs/>
+              </w:rPr>
+              <w:t xml:space="preserve">initialization and calling terms page. </w:t>
+            </w:r>
+          </w:p>
+        </w:tc>
+      </w:tr>
+      <w:tr>
+        <w:trPr>
+          <w:trHeight w:val="596"/>
+        </w:trPr>
+        <w:tc>
+          <w:tcPr>
+            <w:tcW w:w="2425" w:type="dxa"/>
+            <w:vMerge/>
+            <w:vAlign w:val="center"/>
+          </w:tcPr>
+          <w:p>
+            <w:pPr>
+              <w:jc w:val="both"/>
+              <w:rPr>
+                <w:b/>
+                <w:bCs/>
+              </w:rPr>
+            </w:pPr>
+          </w:p>
+        </w:tc>
+        <w:tc>
+          <w:tcPr>
+            <w:tcW w:w="6925" w:type="dxa"/>
+            <w:vAlign w:val="center"/>
+          </w:tcPr>
+          <w:p>
+            <w:pPr>
+              <w:jc w:val="both"/>
+              <w:rPr>
+                <w:i/>
+                <w:iCs/>
+              </w:rPr>
+            </w:pPr>
+            <w:r>
+              <w:rPr>
+                <w:i/>
+                <w:iCs/>
+              </w:rPr>
+              <w:t>Class Meta</w:t>
+            </w:r>
+          </w:p>
+          <w:p>
+            <w:pPr>
+              <w:jc w:val="both"/>
+              <w:rPr>
+                <w:i/>
+                <w:iCs/>
+              </w:rPr>
+            </w:pPr>
+            <w:r>
+              <w:rPr>
+                <w:i/>
+                <w:iCs/>
+              </w:rPr>
+              <w:sym w:font="Wingdings" w:char="F0E0"/>
+            </w:r>
+            <w:r>
+              <w:rPr>
+                <w:i/>
+                <w:iCs/>
+              </w:rPr>
+              <w:t xml:space="preserve"> </w:t>
+            </w:r>
+            <w:r>
+              <w:rPr>
+                <w:i/>
+                <w:iCs/>
+              </w:rPr>
+              <w:t>to access and override the contents of inner class fields</w:t>
+            </w:r>
+            <w:r>
+              <w:rPr>
+                <w:i/>
+                <w:iCs/>
+              </w:rPr>
+              <w:t>.</w:t>
+            </w:r>
+            <w:r>
+              <w:rPr>
+                <w:i/>
+                <w:iCs/>
+              </w:rPr>
+              <w:t xml:space="preserve"> </w:t>
+            </w:r>
+          </w:p>
+        </w:tc>
+      </w:tr>
+    </w:tbl>
+    <w:p/>
+    <w:p/>
+    <w:tbl>
+      <w:tblPr>
+        <w:tblStyle w:val="TableGrid"/>
+        <w:tblW w:w="0" w:type="auto"/>
+        <w:tblLook w:val="04A0" w:firstRow="1" w:lastRow="0" w:firstColumn="1" w:lastColumn="0" w:noHBand="0" w:noVBand="1"/>
+      </w:tblPr>
+      <w:tblGrid>
+        <w:gridCol w:w="2425"/>
+        <w:gridCol w:w="6925"/>
+      </w:tblGrid>
+      <w:tr>
+        <w:tc>
+          <w:tcPr>
+            <w:tcW w:w="2425" w:type="dxa"/>
+          </w:tcPr>
+          <w:p>
+            <w:pPr>
+              <w:rPr>
+                <w:b/>
+                <w:bCs/>
+              </w:rPr>
+            </w:pPr>
+            <w:r>
+              <w:rPr>
+                <w:b/>
+                <w:bCs/>
+              </w:rPr>
+              <w:t>C</w:t>
+            </w:r>
+            <w:r>
+              <w:rPr>
+                <w:b/>
+                <w:bCs/>
+              </w:rPr>
+              <w:t>lass</w:t>
+            </w:r>
+            <w:r>
+              <w:rPr>
+                <w:b/>
+                <w:bCs/>
+              </w:rPr>
+              <w:t>:</w:t>
+            </w:r>
+          </w:p>
+        </w:tc>
+        <w:tc>
+          <w:tcPr>
+            <w:tcW w:w="6925" w:type="dxa"/>
+          </w:tcPr>
+          <w:p>
+            <w:proofErr w:type="spellStart"/>
+            <w:proofErr w:type="gramStart"/>
+            <w:r>
+              <w:rPr>
+                <w:color w:val="0070C0"/>
+              </w:rPr>
+              <w:t>AcountRegisterView</w:t>
+            </w:r>
+            <w:proofErr w:type="spellEnd"/>
+            <w:r>
+              <w:rPr>
+                <w:color w:val="0070C0"/>
+              </w:rPr>
+              <w:t>(</w:t>
+            </w:r>
+            <w:proofErr w:type="spellStart"/>
+            <w:proofErr w:type="gramEnd"/>
+            <w:r>
+              <w:rPr>
+                <w:color w:val="0070C0"/>
+              </w:rPr>
+              <w:t>FormView</w:t>
+            </w:r>
+            <w:proofErr w:type="spellEnd"/>
+            <w:r>
+              <w:rPr>
+                <w:color w:val="0070C0"/>
+              </w:rPr>
+              <w:t>)</w:t>
+            </w:r>
+          </w:p>
+        </w:tc>
+      </w:tr>
+      <w:tr>
+        <w:tc>
+          <w:tcPr>
+            <w:tcW w:w="2425" w:type="dxa"/>
+          </w:tcPr>
+          <w:p>
+            <w:pPr>
+              <w:rPr>
+                <w:b/>
+                <w:bCs/>
+              </w:rPr>
+            </w:pPr>
+            <w:r>
+              <w:rPr>
+                <w:b/>
+                <w:bCs/>
+              </w:rPr>
+              <w:t>Import requirement</w:t>
+            </w:r>
+            <w:r>
+              <w:rPr>
+                <w:b/>
+                <w:bCs/>
+              </w:rPr>
+              <w:t>s</w:t>
+            </w:r>
+            <w:r>
+              <w:rPr>
+                <w:b/>
+                <w:bCs/>
+              </w:rPr>
+              <w:t>:</w:t>
+            </w:r>
+          </w:p>
+        </w:tc>
+        <w:tc>
+          <w:tcPr>
+            <w:tcW w:w="6925" w:type="dxa"/>
+          </w:tcPr>
+          <w:p>
+            <w:pPr>
+              <w:rPr>
+                <w:b/>
+                <w:bCs/>
+              </w:rPr>
+            </w:pPr>
+            <w:r>
+              <w:t xml:space="preserve">from </w:t>
+            </w:r>
+            <w:proofErr w:type="spellStart"/>
+            <w:proofErr w:type="gramStart"/>
+            <w:r>
+              <w:rPr>
+                <w:b/>
+                <w:bCs/>
+              </w:rPr>
+              <w:t>django.views</w:t>
+            </w:r>
+            <w:proofErr w:type="gramEnd"/>
+            <w:r>
+              <w:rPr>
+                <w:b/>
+                <w:bCs/>
+              </w:rPr>
+              <w:t>.generic</w:t>
+            </w:r>
+            <w:proofErr w:type="spellEnd"/>
+            <w:r>
+              <w:t xml:space="preserve"> import </w:t>
+            </w:r>
+            <w:proofErr w:type="spellStart"/>
+            <w:r>
+              <w:rPr>
+                <w:b/>
+                <w:bCs/>
+              </w:rPr>
+              <w:t>FormView</w:t>
+            </w:r>
+            <w:proofErr w:type="spellEnd"/>
+            <w:r>
+              <w:rPr>
+                <w:b/>
+                <w:bCs/>
+              </w:rPr>
+              <w:br/>
+            </w:r>
+            <w:r>
+              <w:t xml:space="preserve">from </w:t>
+            </w:r>
+            <w:proofErr w:type="spellStart"/>
+            <w:r>
+              <w:rPr>
+                <w:b/>
+                <w:bCs/>
+              </w:rPr>
+              <w:t>django.urls</w:t>
+            </w:r>
+            <w:proofErr w:type="spellEnd"/>
+            <w:r>
+              <w:t xml:space="preserve"> import </w:t>
+            </w:r>
+            <w:proofErr w:type="spellStart"/>
+            <w:r>
+              <w:rPr>
+                <w:b/>
+                <w:bCs/>
+              </w:rPr>
+              <w:t>reverse_lazy</w:t>
+            </w:r>
+            <w:proofErr w:type="spellEnd"/>
+          </w:p>
+          <w:p>
+            <w:r>
+              <w:t xml:space="preserve">from </w:t>
+            </w:r>
+            <w:proofErr w:type="spellStart"/>
+            <w:r>
+              <w:rPr>
+                <w:b/>
+                <w:bCs/>
+              </w:rPr>
+              <w:t>cloud_copasi</w:t>
+            </w:r>
+            <w:proofErr w:type="spellEnd"/>
+            <w:r>
+              <w:t xml:space="preserve"> import </w:t>
+            </w:r>
+            <w:r>
+              <w:rPr>
+                <w:b/>
+                <w:bCs/>
+              </w:rPr>
+              <w:t>settings</w:t>
+            </w:r>
+            <w:r>
+              <w:rPr>
+                <w:b/>
+                <w:bCs/>
+              </w:rPr>
+              <w:br/>
+            </w:r>
+          </w:p>
+          <w:p>
+            <w:proofErr w:type="spellStart"/>
+            <w:r>
+              <w:t>AccountRegisterForm</w:t>
+            </w:r>
+            <w:proofErr w:type="spellEnd"/>
+            <w:r>
+              <w:t xml:space="preserve"> class</w:t>
+            </w:r>
+          </w:p>
+        </w:tc>
+      </w:tr>
+      <w:tr>
+        <w:tc>
+          <w:tcPr>
+            <w:tcW w:w="2425" w:type="dxa"/>
+          </w:tcPr>
+          <w:p>
+            <w:pPr>
+              <w:rPr>
+                <w:b/>
+                <w:bCs/>
+              </w:rPr>
+            </w:pPr>
+            <w:r>
+              <w:rPr>
+                <w:b/>
+                <w:bCs/>
+              </w:rPr>
+              <w:t>Used In:</w:t>
+            </w:r>
+          </w:p>
+        </w:tc>
+        <w:tc>
+          <w:tcPr>
+            <w:tcW w:w="6925" w:type="dxa"/>
+          </w:tcPr>
+          <w:p>
+            <w:r>
+              <w:t>-</w:t>
+            </w:r>
+            <w:r>
+              <w:t xml:space="preserve"> </w:t>
+            </w:r>
+          </w:p>
+        </w:tc>
+      </w:tr>
+      <w:tr>
+        <w:trPr>
+          <w:trHeight w:val="350"/>
+        </w:trPr>
+        <w:tc>
+          <w:tcPr>
+            <w:tcW w:w="2425" w:type="dxa"/>
+            <w:vAlign w:val="center"/>
+          </w:tcPr>
+          <w:p>
+            <w:pPr>
+              <w:jc w:val="both"/>
+              <w:rPr>
+                <w:b/>
+                <w:bCs/>
+              </w:rPr>
+            </w:pPr>
+            <w:r>
+              <w:rPr>
+                <w:b/>
+                <w:bCs/>
+              </w:rPr>
+              <w:t>Purpose:</w:t>
+            </w:r>
+          </w:p>
+        </w:tc>
+        <w:tc>
+          <w:tcPr>
+            <w:tcW w:w="6925" w:type="dxa"/>
+            <w:vAlign w:val="center"/>
+          </w:tcPr>
+          <w:p>
+            <w:pPr>
+              <w:jc w:val="both"/>
+              <w:rPr>
+                <w:i/>
+                <w:iCs/>
+              </w:rPr>
+            </w:pPr>
+            <w:r>
+              <w:rPr>
+                <w:i/>
+                <w:iCs/>
+              </w:rPr>
+              <w:t>Used to create a view for the registration page.</w:t>
+            </w:r>
+          </w:p>
+        </w:tc>
+      </w:tr>
+      <w:tr>
+        <w:trPr>
+          <w:trHeight w:val="596"/>
+        </w:trPr>
+        <w:tc>
+          <w:tcPr>
+            <w:tcW w:w="2425" w:type="dxa"/>
+            <w:vMerge w:val="restart"/>
+            <w:vAlign w:val="center"/>
+          </w:tcPr>
+          <w:p>
+            <w:pPr>
+              <w:jc w:val="both"/>
+              <w:rPr>
+                <w:b/>
+                <w:bCs/>
+              </w:rPr>
+            </w:pPr>
+            <w:r>
+              <w:rPr>
+                <w:b/>
+                <w:bCs/>
+              </w:rPr>
+              <w:t>Definitions/nested classes</w:t>
+            </w:r>
+          </w:p>
+        </w:tc>
+        <w:tc>
+          <w:tcPr>
+            <w:tcW w:w="6925" w:type="dxa"/>
+            <w:vAlign w:val="center"/>
+          </w:tcPr>
+          <w:p>
+            <w:pPr>
+              <w:jc w:val="both"/>
+              <w:rPr>
+                <w:i/>
+                <w:iCs/>
+              </w:rPr>
+            </w:pPr>
+            <w:proofErr w:type="spellStart"/>
+            <w:r>
+              <w:rPr>
+                <w:i/>
+                <w:iCs/>
+              </w:rPr>
+              <w:t>get_context_</w:t>
+            </w:r>
+            <w:proofErr w:type="gramStart"/>
+            <w:r>
+              <w:rPr>
+                <w:i/>
+                <w:iCs/>
+              </w:rPr>
+              <w:t>data</w:t>
+            </w:r>
+            <w:proofErr w:type="spellEnd"/>
+            <w:r>
+              <w:rPr>
+                <w:i/>
+                <w:iCs/>
+              </w:rPr>
+              <w:t>(</w:t>
+            </w:r>
+            <w:proofErr w:type="gramEnd"/>
+            <w:r>
+              <w:rPr>
+                <w:i/>
+                <w:iCs/>
+              </w:rPr>
+              <w:t>)</w:t>
+            </w:r>
+            <w:r>
+              <w:rPr>
+                <w:i/>
+                <w:iCs/>
+              </w:rPr>
+              <w:br/>
+            </w:r>
+            <w:r>
+              <w:rPr>
+                <w:i/>
+                <w:iCs/>
+              </w:rPr>
+              <w:sym w:font="Wingdings" w:char="F0E0"/>
+            </w:r>
+            <w:r>
+              <w:rPr>
+                <w:i/>
+                <w:iCs/>
+              </w:rPr>
+              <w:t xml:space="preserve"> built-in </w:t>
+            </w:r>
+            <w:proofErr w:type="spellStart"/>
+            <w:r>
+              <w:rPr>
+                <w:i/>
+                <w:iCs/>
+              </w:rPr>
+              <w:t>django</w:t>
+            </w:r>
+            <w:proofErr w:type="spellEnd"/>
+            <w:r>
+              <w:rPr>
+                <w:i/>
+                <w:iCs/>
+              </w:rPr>
+              <w:t xml:space="preserve"> method to merge all the context data of parent classes with those of the current class. It </w:t>
+            </w:r>
+            <w:proofErr w:type="gramStart"/>
+            <w:r>
+              <w:rPr>
+                <w:i/>
+                <w:iCs/>
+              </w:rPr>
+              <w:t xml:space="preserve">is </w:t>
+            </w:r>
+            <w:r>
+              <w:rPr>
+                <w:i/>
+                <w:iCs/>
+              </w:rPr>
+              <w:t xml:space="preserve"> used</w:t>
+            </w:r>
+            <w:proofErr w:type="gramEnd"/>
+            <w:r>
+              <w:rPr>
+                <w:i/>
+                <w:iCs/>
+              </w:rPr>
+              <w:t xml:space="preserve"> for injecting data</w:t>
+            </w:r>
+          </w:p>
+        </w:tc>
+      </w:tr>
+      <w:tr>
+        <w:trPr>
+          <w:trHeight w:val="596"/>
+        </w:trPr>
+        <w:tc>
+          <w:tcPr>
+            <w:tcW w:w="2425" w:type="dxa"/>
+            <w:vMerge/>
+            <w:vAlign w:val="center"/>
+          </w:tcPr>
+          <w:p>
+            <w:pPr>
+              <w:jc w:val="both"/>
+              <w:rPr>
+                <w:b/>
+                <w:bCs/>
+              </w:rPr>
+            </w:pPr>
+          </w:p>
+        </w:tc>
+        <w:tc>
+          <w:tcPr>
+            <w:tcW w:w="6925" w:type="dxa"/>
+            <w:vAlign w:val="center"/>
+          </w:tcPr>
+          <w:p>
+            <w:pPr>
+              <w:jc w:val="both"/>
+              <w:rPr>
+                <w:i/>
+                <w:iCs/>
+              </w:rPr>
+            </w:pPr>
+            <w:proofErr w:type="gramStart"/>
+            <w:r>
+              <w:rPr>
+                <w:i/>
+                <w:iCs/>
+              </w:rPr>
+              <w:t>dispatch(</w:t>
+            </w:r>
+            <w:proofErr w:type="gramEnd"/>
+            <w:r>
+              <w:rPr>
+                <w:i/>
+                <w:iCs/>
+              </w:rPr>
+              <w:t>)</w:t>
+            </w:r>
+          </w:p>
+          <w:p>
+            <w:pPr>
+              <w:jc w:val="both"/>
+              <w:rPr>
+                <w:i/>
+                <w:iCs/>
+              </w:rPr>
+            </w:pPr>
+            <w:r>
+              <w:rPr>
+                <w:i/>
+                <w:iCs/>
+              </w:rPr>
+              <w:sym w:font="Wingdings" w:char="F0E0"/>
+            </w:r>
+            <w:r>
+              <w:rPr>
+                <w:i/>
+                <w:iCs/>
+              </w:rPr>
+              <w:t xml:space="preserve"> </w:t>
+            </w:r>
+            <w:r>
+              <w:rPr>
+                <w:i/>
+                <w:iCs/>
+              </w:rPr>
+              <w:t xml:space="preserve">looks at the request to determine whether it is a GET, POST, </w:t>
+            </w:r>
+            <w:proofErr w:type="spellStart"/>
+            <w:r>
+              <w:rPr>
+                <w:i/>
+                <w:iCs/>
+              </w:rPr>
+              <w:t>etc</w:t>
+            </w:r>
+            <w:proofErr w:type="spellEnd"/>
+            <w:r>
+              <w:rPr>
+                <w:i/>
+                <w:iCs/>
+              </w:rPr>
+              <w:t xml:space="preserve">, and relays the request to a matching method if one is defined, or raises </w:t>
+            </w:r>
+            <w:proofErr w:type="spellStart"/>
+            <w:r>
+              <w:rPr>
+                <w:i/>
+                <w:iCs/>
+              </w:rPr>
+              <w:t>HttpResponseNotAllowed</w:t>
+            </w:r>
+            <w:proofErr w:type="spellEnd"/>
+            <w:r>
+              <w:rPr>
+                <w:i/>
+                <w:iCs/>
+              </w:rPr>
+              <w:t xml:space="preserve"> if not</w:t>
+            </w:r>
+          </w:p>
+        </w:tc>
+      </w:tr>
+      <w:tr>
+        <w:trPr>
+          <w:trHeight w:val="596"/>
+        </w:trPr>
+        <w:tc>
+          <w:tcPr>
+            <w:tcW w:w="2425" w:type="dxa"/>
+            <w:vMerge/>
+            <w:vAlign w:val="center"/>
+          </w:tcPr>
+          <w:p>
+            <w:pPr>
+              <w:jc w:val="both"/>
+              <w:rPr>
+                <w:b/>
+                <w:bCs/>
+              </w:rPr>
+            </w:pPr>
+          </w:p>
+        </w:tc>
+        <w:tc>
+          <w:tcPr>
+            <w:tcW w:w="6925" w:type="dxa"/>
+            <w:vAlign w:val="center"/>
+          </w:tcPr>
+          <w:p>
+            <w:pPr>
+              <w:jc w:val="both"/>
+              <w:rPr>
+                <w:i/>
+                <w:iCs/>
+              </w:rPr>
+            </w:pPr>
+            <w:proofErr w:type="spellStart"/>
+            <w:r>
+              <w:rPr>
+                <w:i/>
+                <w:iCs/>
+              </w:rPr>
+              <w:t>form_</w:t>
+            </w:r>
+            <w:proofErr w:type="gramStart"/>
+            <w:r>
+              <w:rPr>
+                <w:i/>
+                <w:iCs/>
+              </w:rPr>
+              <w:t>valid</w:t>
+            </w:r>
+            <w:proofErr w:type="spellEnd"/>
+            <w:r>
+              <w:rPr>
+                <w:i/>
+                <w:iCs/>
+              </w:rPr>
+              <w:t>(</w:t>
+            </w:r>
+            <w:proofErr w:type="gramEnd"/>
+            <w:r>
+              <w:rPr>
+                <w:i/>
+                <w:iCs/>
+              </w:rPr>
+              <w:t>)</w:t>
+            </w:r>
+            <w:r>
+              <w:rPr>
+                <w:i/>
+                <w:iCs/>
+              </w:rPr>
+              <w:br/>
+            </w:r>
+            <w:r>
+              <w:rPr>
+                <w:i/>
+                <w:iCs/>
+              </w:rPr>
+              <w:sym w:font="Wingdings" w:char="F0E0"/>
+            </w:r>
+            <w:r>
+              <w:rPr>
+                <w:i/>
+                <w:iCs/>
+              </w:rPr>
+              <w:t xml:space="preserve"> </w:t>
+            </w:r>
+            <w:r>
+              <w:rPr>
+                <w:i/>
+                <w:iCs/>
+              </w:rPr>
+              <w:t xml:space="preserve">This method is called when valid form data has been </w:t>
+            </w:r>
+            <w:proofErr w:type="spellStart"/>
+            <w:r>
+              <w:rPr>
+                <w:i/>
+                <w:iCs/>
+              </w:rPr>
+              <w:t>POSTed</w:t>
+            </w:r>
+            <w:proofErr w:type="spellEnd"/>
+          </w:p>
+        </w:tc>
+      </w:tr>
+    </w:tbl>
+    <w:p/>
+    <w:p>
+      <w:pPr>
+        <w:pStyle w:val="ListParagraph"/>
+        <w:ind w:left="0"/>
       </w:pPr>
     </w:p>
     <w:p>
       <w:pPr>
-        <w:pStyle w:val="ListParagraph"/>
-        <w:numPr>
-          <w:ilvl w:val="0"/>
-          <w:numId w:val="1"/>
-        </w:numPr>
+        <w:jc w:val="both"/>
       </w:pPr>
-      <w:proofErr w:type="spellStart"/>
-      <w:proofErr w:type="gramStart"/>
       <w:r>
-        <w:t>HomeView</w:t>
-      </w:r>
-      <w:proofErr w:type="spellEnd"/>
-      <w:r>
-        <w:t>(</w:t>
-      </w:r>
-      <w:proofErr w:type="spellStart"/>
-      <w:proofErr w:type="gramEnd"/>
-      <w:r>
-        <w:t>TemplateView</w:t>
-      </w:r>
-      <w:proofErr w:type="spellEnd"/>
-      <w:r>
-        <w:t>)</w:t>
+        <w:br w:type="page"/>
       </w:r>
     </w:p>
+    <w:tbl>
+      <w:tblPr>
+        <w:tblStyle w:val="TableGrid"/>
+        <w:tblW w:w="0" w:type="auto"/>
+        <w:tblLook w:val="04A0" w:firstRow="1" w:lastRow="0" w:firstColumn="1" w:lastColumn="0" w:noHBand="0" w:noVBand="1"/>
+      </w:tblPr>
+      <w:tblGrid>
+        <w:gridCol w:w="2425"/>
+        <w:gridCol w:w="6925"/>
+      </w:tblGrid>
+      <w:tr>
+        <w:tc>
+          <w:tcPr>
+            <w:tcW w:w="2425" w:type="dxa"/>
+          </w:tcPr>
+          <w:p>
+            <w:pPr>
+              <w:rPr>
+                <w:b/>
+                <w:bCs/>
+              </w:rPr>
+            </w:pPr>
+            <w:r>
+              <w:rPr>
+                <w:b/>
+                <w:bCs/>
+              </w:rPr>
+              <w:lastRenderedPageBreak/>
+              <w:t>Class</w:t>
+            </w:r>
+            <w:r>
+              <w:rPr>
+                <w:b/>
+                <w:bCs/>
+              </w:rPr>
+              <w:t>:</w:t>
+            </w:r>
+          </w:p>
+        </w:tc>
+        <w:tc>
+          <w:tcPr>
+            <w:tcW w:w="6925" w:type="dxa"/>
+          </w:tcPr>
+          <w:p/>
+        </w:tc>
+      </w:tr>
+      <w:tr>
+        <w:tc>
+          <w:tcPr>
+            <w:tcW w:w="2425" w:type="dxa"/>
+          </w:tcPr>
+          <w:p>
+            <w:pPr>
+              <w:rPr>
+                <w:b/>
+                <w:bCs/>
+              </w:rPr>
+            </w:pPr>
+            <w:r>
+              <w:rPr>
+                <w:b/>
+                <w:bCs/>
+              </w:rPr>
+              <w:t>Import requirements</w:t>
+            </w:r>
+            <w:r>
+              <w:rPr>
+                <w:b/>
+                <w:bCs/>
+              </w:rPr>
+              <w:t>:</w:t>
+            </w:r>
+          </w:p>
+        </w:tc>
+        <w:tc>
+          <w:tcPr>
+            <w:tcW w:w="6925" w:type="dxa"/>
+          </w:tcPr>
+          <w:p/>
+        </w:tc>
+      </w:tr>
+      <w:tr>
+        <w:tc>
+          <w:tcPr>
+            <w:tcW w:w="2425" w:type="dxa"/>
+          </w:tcPr>
+          <w:p>
+            <w:pPr>
+              <w:rPr>
+                <w:b/>
+                <w:bCs/>
+              </w:rPr>
+            </w:pPr>
+            <w:r>
+              <w:rPr>
+                <w:b/>
+                <w:bCs/>
+              </w:rPr>
+              <w:t>Used In:</w:t>
+            </w:r>
+          </w:p>
+        </w:tc>
+        <w:tc>
+          <w:tcPr>
+            <w:tcW w:w="6925" w:type="dxa"/>
+          </w:tcPr>
+          <w:p/>
+        </w:tc>
+      </w:tr>
+      <w:tr>
+        <w:trPr>
+          <w:trHeight w:val="350"/>
+        </w:trPr>
+        <w:tc>
+          <w:tcPr>
+            <w:tcW w:w="2425" w:type="dxa"/>
+            <w:vAlign w:val="center"/>
+          </w:tcPr>
+          <w:p>
+            <w:pPr>
+              <w:jc w:val="both"/>
+              <w:rPr>
+                <w:b/>
+                <w:bCs/>
+              </w:rPr>
+            </w:pPr>
+            <w:r>
+              <w:rPr>
+                <w:b/>
+                <w:bCs/>
+              </w:rPr>
+              <w:t>Purpose:</w:t>
+            </w:r>
+          </w:p>
+        </w:tc>
+        <w:tc>
+          <w:tcPr>
+            <w:tcW w:w="6925" w:type="dxa"/>
+            <w:vAlign w:val="center"/>
+          </w:tcPr>
+          <w:p>
+            <w:pPr>
+              <w:jc w:val="both"/>
+              <w:rPr>
+                <w:i/>
+                <w:iCs/>
+              </w:rPr>
+            </w:pPr>
+          </w:p>
+        </w:tc>
+      </w:tr>
+      <w:tr>
+        <w:trPr>
+          <w:trHeight w:val="596"/>
+        </w:trPr>
+        <w:tc>
+          <w:tcPr>
+            <w:tcW w:w="2425" w:type="dxa"/>
+            <w:vMerge w:val="restart"/>
+            <w:vAlign w:val="center"/>
+          </w:tcPr>
+          <w:p>
+            <w:pPr>
+              <w:jc w:val="both"/>
+              <w:rPr>
+                <w:b/>
+                <w:bCs/>
+              </w:rPr>
+            </w:pPr>
+            <w:r>
+              <w:rPr>
+                <w:b/>
+                <w:bCs/>
+              </w:rPr>
+              <w:t>Definitions/nested classes</w:t>
+            </w:r>
+          </w:p>
+        </w:tc>
+        <w:tc>
+          <w:tcPr>
+            <w:tcW w:w="6925" w:type="dxa"/>
+            <w:vAlign w:val="center"/>
+          </w:tcPr>
+          <w:p>
+            <w:pPr>
+              <w:jc w:val="both"/>
+              <w:rPr>
+                <w:i/>
+                <w:iCs/>
+              </w:rPr>
+            </w:pPr>
+          </w:p>
+        </w:tc>
+      </w:tr>
+      <w:tr>
+        <w:trPr>
+          <w:trHeight w:val="596"/>
+        </w:trPr>
+        <w:tc>
+          <w:tcPr>
+            <w:tcW w:w="2425" w:type="dxa"/>
+            <w:vMerge/>
+            <w:vAlign w:val="center"/>
+          </w:tcPr>
+          <w:p>
+            <w:pPr>
+              <w:jc w:val="both"/>
+              <w:rPr>
+                <w:b/>
+                <w:bCs/>
+              </w:rPr>
+            </w:pPr>
+          </w:p>
+        </w:tc>
+        <w:tc>
+          <w:tcPr>
+            <w:tcW w:w="6925" w:type="dxa"/>
+            <w:vAlign w:val="center"/>
+          </w:tcPr>
+          <w:p>
+            <w:pPr>
+              <w:jc w:val="both"/>
+              <w:rPr>
+                <w:i/>
+                <w:iCs/>
+              </w:rPr>
+            </w:pPr>
+          </w:p>
+        </w:tc>
+      </w:tr>
+      <w:tr>
+        <w:trPr>
+          <w:trHeight w:val="596"/>
+        </w:trPr>
+        <w:tc>
+          <w:tcPr>
+            <w:tcW w:w="2425" w:type="dxa"/>
+            <w:vMerge/>
+            <w:vAlign w:val="center"/>
+          </w:tcPr>
+          <w:p>
+            <w:pPr>
+              <w:jc w:val="both"/>
+              <w:rPr>
+                <w:b/>
+                <w:bCs/>
+              </w:rPr>
+            </w:pPr>
+          </w:p>
+        </w:tc>
+        <w:tc>
+          <w:tcPr>
+            <w:tcW w:w="6925" w:type="dxa"/>
+            <w:vAlign w:val="center"/>
+          </w:tcPr>
+          <w:p>
+            <w:pPr>
+              <w:jc w:val="both"/>
+              <w:rPr>
+                <w:i/>
+                <w:iCs/>
+              </w:rPr>
+            </w:pPr>
+          </w:p>
+        </w:tc>
+      </w:tr>
+    </w:tbl>
     <w:p>
       <w:pPr>
-        <w:pStyle w:val="ListParagraph"/>
-      </w:pPr>
-      <w:r>
-        <w:t xml:space="preserve">Inherits Django generic </w:t>
-      </w:r>
-      <w:proofErr w:type="spellStart"/>
-      <w:r>
-        <w:t>TemplateView</w:t>
-      </w:r>
-      <w:proofErr w:type="spellEnd"/>
-      <w:r>
-        <w:t xml:space="preserve">. </w:t>
-      </w:r>
-    </w:p>
-    <w:p>
-      <w:pPr>
-        <w:pStyle w:val="ListParagraph"/>
-      </w:pPr>
-      <w:r>
-        <w:rPr>
-          <w:rFonts w:ascii="Arial" w:hAnsi="Arial" w:cs="Arial"/>
-          <w:noProof/>
-        </w:rPr>
-        <w:drawing>
-          <wp:inline distT="0" distB="0" distL="0" distR="0" wp14:anchorId="4646F014" wp14:editId="2A750DE7">
-            <wp:extent cx="3898900" cy="736600"/>
-            <wp:effectExtent l="0" t="0" r="0" b="0"/>
-            <wp:docPr id="4" name="Picture 4"/>
-            <wp:cNvGraphicFramePr>
-              <a:graphicFrameLocks xmlns:a="http://schemas.openxmlformats.org/drawingml/2006/main" noChangeAspect="1"/>
-            </wp:cNvGraphicFramePr>
-            <a:graphic xmlns:a="http://schemas.openxmlformats.org/drawingml/2006/main">
-              <a:graphicData uri="http://schemas.openxmlformats.org/drawingml/2006/picture">
-                <pic:pic xmlns:pic="http://schemas.openxmlformats.org/drawingml/2006/picture">
-                  <pic:nvPicPr>
-                    <pic:cNvPr id="1" name=""/>
-                    <pic:cNvPicPr/>
-                  </pic:nvPicPr>
-                  <pic:blipFill>
-                    <a:blip r:embed="rId5"/>
-                    <a:stretch>
-                      <a:fillRect/>
-                    </a:stretch>
-                  </pic:blipFill>
-                  <pic:spPr>
-                    <a:xfrm>
-                      <a:off x="0" y="0"/>
-                      <a:ext cx="3898900" cy="736600"/>
-                    </a:xfrm>
-                    <a:prstGeom prst="rect">
-                      <a:avLst/>
-                    </a:prstGeom>
-                  </pic:spPr>
-                </pic:pic>
-              </a:graphicData>
-            </a:graphic>
-          </wp:inline>
-        </w:drawing>
-      </w:r>
-    </w:p>
-    <w:p>
-      <w:pPr>
-        <w:pStyle w:val="ListParagraph"/>
+        <w:jc w:val="both"/>
       </w:pPr>
     </w:p>
-    <w:p>
-      <w:pPr>
-        <w:pStyle w:val="ListParagraph"/>
-      </w:pPr>
-      <w:r>
-        <w:t>Overwrite the attribute “</w:t>
-      </w:r>
-      <w:proofErr w:type="spellStart"/>
-      <w:r>
-        <w:t>template_name</w:t>
-      </w:r>
-      <w:proofErr w:type="spellEnd"/>
-      <w:r>
-        <w:t xml:space="preserve">=’home.html’” </w:t>
-      </w:r>
-    </w:p>
-    <w:p>
-      <w:pPr>
-        <w:pStyle w:val="ListParagraph"/>
-      </w:pPr>
-    </w:p>
-    <w:p>
-      <w:pPr>
-        <w:pStyle w:val="ListParagraph"/>
-      </w:pPr>
-    </w:p>
-    <w:p>
-      <w:pPr>
-        <w:pStyle w:val="ListParagraph"/>
-      </w:pPr>
-    </w:p>
-    <w:p>
-      <w:pPr>
-        <w:pStyle w:val="ListParagraph"/>
-      </w:pPr>
-    </w:p>
-    <w:p>
-      <w:pPr>
-        <w:pStyle w:val="ListParagraph"/>
-      </w:pPr>
-    </w:p>
+    <w:p/>
+    <w:p/>
+    <w:p/>
     <w:p>
       <w:r>
         <w:br w:type="page"/>
       </w:r>
     </w:p>
+    <w:p/>
     <w:p>
       <w:pPr>
-        <w:rPr>
-          <w:b/>
-          <w:bCs/>
-          <w:sz w:val="40"/>
-          <w:szCs w:val="40"/>
-        </w:rPr>
+        <w:pStyle w:val="Heading1"/>
+        <w:numPr>
+          <w:ilvl w:val="0"/>
+          <w:numId w:val="1"/>
+        </w:numPr>
+        <w:ind w:left="360"/>
       </w:pPr>
       <w:r>
-        <w:rPr>
-          <w:b/>
-          <w:bCs/>
-          <w:sz w:val="40"/>
-          <w:szCs w:val="40"/>
-        </w:rPr>
-        <w:lastRenderedPageBreak/>
         <w:t xml:space="preserve">CSS </w:t>
       </w:r>
     </w:p>
@@ -228,6 +3112,12 @@
         <w:t>/)</w:t>
       </w:r>
     </w:p>
+    <w:p/>
+    <w:p>
+      <w:r>
+        <w:t xml:space="preserve">Following </w:t>
+      </w:r>
+    </w:p>
     <w:p>
       <w:pPr>
         <w:rPr>
@@ -397,7 +3287,21 @@
                 <w:i/>
                 <w:iCs/>
               </w:rPr>
-              <w:t xml:space="preserve">It encloses the navigation bar and keeps its position to remain on top of all other components when the page is scrolled down. </w:t>
+              <w:t>It encloses the navigation bar and keep its position to remain on top of all other components wh</w:t>
+            </w:r>
+            <w:r>
+              <w:rPr>
+                <w:i/>
+                <w:iCs/>
+              </w:rPr>
+              <w:t>ile scrolling down the</w:t>
+            </w:r>
+            <w:r>
+              <w:rPr>
+                <w:i/>
+                <w:iCs/>
+              </w:rPr>
+              <w:t xml:space="preserve"> page. </w:t>
             </w:r>
           </w:p>
         </w:tc>
@@ -589,6 +3493,50 @@
               </w:rPr>
               <w:t xml:space="preserve"> bar. It defines the styling of navigation bar.</w:t>
             </w:r>
+            <w:r>
+              <w:rPr>
+                <w:i/>
+                <w:iCs/>
+              </w:rPr>
+              <w:t xml:space="preserve"> It requires </w:t>
+            </w:r>
+            <w:proofErr w:type="spellStart"/>
+            <w:r>
+              <w:rPr>
+                <w:i/>
+                <w:iCs/>
+              </w:rPr>
+              <w:t>Bootsrap</w:t>
+            </w:r>
+            <w:proofErr w:type="spellEnd"/>
+            <w:r>
+              <w:rPr>
+                <w:i/>
+                <w:iCs/>
+              </w:rPr>
+              <w:t xml:space="preserve"> to be included in the head</w:t>
+            </w:r>
+            <w:r>
+              <w:rPr>
+                <w:i/>
+                <w:iCs/>
+              </w:rPr>
+              <w:t xml:space="preserve"> </w:t>
+            </w:r>
+            <w:r>
+              <w:rPr>
+                <w:i/>
+                <w:iCs/>
+              </w:rPr>
+              <w:t>of html file</w:t>
+            </w:r>
+            <w:r>
+              <w:rPr>
+                <w:i/>
+                <w:iCs/>
+              </w:rPr>
+              <w:t xml:space="preserve">. </w:t>
+            </w:r>
           </w:p>
         </w:tc>
       </w:tr>
@@ -796,6 +3744,52 @@
                 <w:iCs/>
               </w:rPr>
               <w:t xml:space="preserve"> refers to the CSS unit. 69em means means 69 times the current value)</w:t>
+            </w:r>
+            <w:r>
+              <w:rPr>
+                <w:i/>
+                <w:iCs/>
+              </w:rPr>
+              <w:t>.</w:t>
+            </w:r>
+          </w:p>
+          <w:p>
+            <w:pPr>
+              <w:jc w:val="both"/>
+              <w:rPr>
+                <w:i/>
+                <w:iCs/>
+              </w:rPr>
+            </w:pPr>
+            <w:r>
+              <w:rPr>
+                <w:i/>
+                <w:iCs/>
+              </w:rPr>
+              <w:t xml:space="preserve">It requires </w:t>
+            </w:r>
+            <w:proofErr w:type="spellStart"/>
+            <w:r>
+              <w:rPr>
+                <w:i/>
+                <w:iCs/>
+              </w:rPr>
+              <w:t>Bootsrap</w:t>
+            </w:r>
+            <w:proofErr w:type="spellEnd"/>
+            <w:r>
+              <w:rPr>
+                <w:i/>
+                <w:iCs/>
+              </w:rPr>
+              <w:t xml:space="preserve"> to be included in the head</w:t>
+            </w:r>
+            <w:r>
+              <w:rPr>
+                <w:i/>
+                <w:iCs/>
+              </w:rPr>
+              <w:t xml:space="preserve"> of html file</w:t>
             </w:r>
             <w:r>
               <w:rPr>
@@ -1265,7 +4259,6 @@
                 <w:b/>
                 <w:bCs/>
               </w:rPr>
-              <w:lastRenderedPageBreak/>
               <w:t>Name:</w:t>
             </w:r>
           </w:p>
@@ -1614,6 +4607,141 @@
         </w:rPr>
       </w:pPr>
     </w:p>
+    <w:tbl>
+      <w:tblPr>
+        <w:tblStyle w:val="TableGrid"/>
+        <w:tblW w:w="0" w:type="auto"/>
+        <w:tblLook w:val="04A0" w:firstRow="1" w:lastRow="0" w:firstColumn="1" w:lastColumn="0" w:noHBand="0" w:noVBand="1"/>
+      </w:tblPr>
+      <w:tblGrid>
+        <w:gridCol w:w="1255"/>
+        <w:gridCol w:w="8095"/>
+      </w:tblGrid>
+      <w:tr>
+        <w:tc>
+          <w:tcPr>
+            <w:tcW w:w="1255" w:type="dxa"/>
+          </w:tcPr>
+          <w:p>
+            <w:pPr>
+              <w:rPr>
+                <w:b/>
+                <w:bCs/>
+              </w:rPr>
+            </w:pPr>
+            <w:r>
+              <w:rPr>
+                <w:b/>
+                <w:bCs/>
+              </w:rPr>
+              <w:t>Name:</w:t>
+            </w:r>
+          </w:p>
+        </w:tc>
+        <w:tc>
+          <w:tcPr>
+            <w:tcW w:w="8095" w:type="dxa"/>
+          </w:tcPr>
+          <w:p/>
+        </w:tc>
+      </w:tr>
+      <w:tr>
+        <w:tc>
+          <w:tcPr>
+            <w:tcW w:w="1255" w:type="dxa"/>
+          </w:tcPr>
+          <w:p>
+            <w:pPr>
+              <w:rPr>
+                <w:b/>
+                <w:bCs/>
+              </w:rPr>
+            </w:pPr>
+            <w:r>
+              <w:rPr>
+                <w:b/>
+                <w:bCs/>
+              </w:rPr>
+              <w:t>Type:</w:t>
+            </w:r>
+          </w:p>
+        </w:tc>
+        <w:tc>
+          <w:tcPr>
+            <w:tcW w:w="8095" w:type="dxa"/>
+          </w:tcPr>
+          <w:p/>
+        </w:tc>
+      </w:tr>
+      <w:tr>
+        <w:tc>
+          <w:tcPr>
+            <w:tcW w:w="1255" w:type="dxa"/>
+          </w:tcPr>
+          <w:p>
+            <w:pPr>
+              <w:rPr>
+                <w:b/>
+                <w:bCs/>
+              </w:rPr>
+            </w:pPr>
+            <w:r>
+              <w:rPr>
+                <w:b/>
+                <w:bCs/>
+              </w:rPr>
+              <w:t>Used In:</w:t>
+            </w:r>
+          </w:p>
+        </w:tc>
+        <w:tc>
+          <w:tcPr>
+            <w:tcW w:w="8095" w:type="dxa"/>
+          </w:tcPr>
+          <w:p/>
+        </w:tc>
+      </w:tr>
+      <w:tr>
+        <w:trPr>
+          <w:trHeight w:val="596"/>
+        </w:trPr>
+        <w:tc>
+          <w:tcPr>
+            <w:tcW w:w="1255" w:type="dxa"/>
+            <w:vAlign w:val="center"/>
+          </w:tcPr>
+          <w:p>
+            <w:pPr>
+              <w:rPr>
+                <w:b/>
+                <w:bCs/>
+              </w:rPr>
+            </w:pPr>
+            <w:r>
+              <w:rPr>
+                <w:b/>
+                <w:bCs/>
+              </w:rPr>
+              <w:t>Purpose:</w:t>
+            </w:r>
+          </w:p>
+        </w:tc>
+        <w:tc>
+          <w:tcPr>
+            <w:tcW w:w="8095" w:type="dxa"/>
+          </w:tcPr>
+          <w:p>
+            <w:pPr>
+              <w:jc w:val="both"/>
+              <w:rPr>
+                <w:i/>
+                <w:iCs/>
+              </w:rPr>
+            </w:pPr>
+          </w:p>
+        </w:tc>
+      </w:tr>
+    </w:tbl>
     <w:p>
       <w:pPr>
         <w:rPr>
@@ -1623,7 +4751,7 @@
     </w:p>
     <w:sectPr>
       <w:pgSz w:w="12240" w:h="15840"/>
-      <w:pgMar w:top="1440" w:right="1440" w:bottom="1440" w:left="1440" w:header="720" w:footer="720" w:gutter="0"/>
+      <w:pgMar w:top="864" w:right="1440" w:bottom="945" w:left="1440" w:header="720" w:footer="720" w:gutter="0"/>
       <w:cols w:space="720"/>
       <w:docGrid w:linePitch="360"/>
     </w:sectPr>
@@ -1948,6 +5076,95 @@
       </w:rPr>
     </w:lvl>
   </w:abstractNum>
+  <w:abstractNum w:abstractNumId="3" w15:restartNumberingAfterBreak="0">
+    <w:nsid w:val="796743AB"/>
+    <w:multiLevelType w:val="hybridMultilevel"/>
+    <w:tmpl w:val="853A7ADE"/>
+    <w:lvl w:ilvl="0" w:tplc="0409000F">
+      <w:start w:val="1"/>
+      <w:numFmt w:val="decimal"/>
+      <w:lvlText w:val="%1."/>
+      <w:lvlJc w:val="left"/>
+      <w:pPr>
+        <w:ind w:left="720" w:hanging="360"/>
+      </w:pPr>
+      <w:rPr>
+        <w:rFonts w:hint="default"/>
+      </w:rPr>
+    </w:lvl>
+    <w:lvl w:ilvl="1" w:tplc="04090019" w:tentative="1">
+      <w:start w:val="1"/>
+      <w:numFmt w:val="lowerLetter"/>
+      <w:lvlText w:val="%2."/>
+      <w:lvlJc w:val="left"/>
+      <w:pPr>
+        <w:ind w:left="1440" w:hanging="360"/>
+      </w:pPr>
+    </w:lvl>
+    <w:lvl w:ilvl="2" w:tplc="0409001B" w:tentative="1">
+      <w:start w:val="1"/>
+      <w:numFmt w:val="lowerRoman"/>
+      <w:lvlText w:val="%3."/>
+      <w:lvlJc w:val="right"/>
+      <w:pPr>
+        <w:ind w:left="2160" w:hanging="180"/>
+      </w:pPr>
+    </w:lvl>
+    <w:lvl w:ilvl="3" w:tplc="0409000F" w:tentative="1">
+      <w:start w:val="1"/>
+      <w:numFmt w:val="decimal"/>
+      <w:lvlText w:val="%4."/>
+      <w:lvlJc w:val="left"/>
+      <w:pPr>
+        <w:ind w:left="2880" w:hanging="360"/>
+      </w:pPr>
+    </w:lvl>
+    <w:lvl w:ilvl="4" w:tplc="04090019" w:tentative="1">
+      <w:start w:val="1"/>
+      <w:numFmt w:val="lowerLetter"/>
+      <w:lvlText w:val="%5."/>
+      <w:lvlJc w:val="left"/>
+      <w:pPr>
+        <w:ind w:left="3600" w:hanging="360"/>
+      </w:pPr>
+    </w:lvl>
+    <w:lvl w:ilvl="5" w:tplc="0409001B" w:tentative="1">
+      <w:start w:val="1"/>
+      <w:numFmt w:val="lowerRoman"/>
+      <w:lvlText w:val="%6."/>
+      <w:lvlJc w:val="right"/>
+      <w:pPr>
+        <w:ind w:left="4320" w:hanging="180"/>
+      </w:pPr>
+    </w:lvl>
+    <w:lvl w:ilvl="6" w:tplc="0409000F" w:tentative="1">
+      <w:start w:val="1"/>
+      <w:numFmt w:val="decimal"/>
+      <w:lvlText w:val="%7."/>
+      <w:lvlJc w:val="left"/>
+      <w:pPr>
+        <w:ind w:left="5040" w:hanging="360"/>
+      </w:pPr>
+    </w:lvl>
+    <w:lvl w:ilvl="7" w:tplc="04090019" w:tentative="1">
+      <w:start w:val="1"/>
+      <w:numFmt w:val="lowerLetter"/>
+      <w:lvlText w:val="%8."/>
+      <w:lvlJc w:val="left"/>
+      <w:pPr>
+        <w:ind w:left="5760" w:hanging="360"/>
+      </w:pPr>
+    </w:lvl>
+    <w:lvl w:ilvl="8" w:tplc="0409001B" w:tentative="1">
+      <w:start w:val="1"/>
+      <w:numFmt w:val="lowerRoman"/>
+      <w:lvlText w:val="%9."/>
+      <w:lvlJc w:val="right"/>
+      <w:pPr>
+        <w:ind w:left="6480" w:hanging="180"/>
+      </w:pPr>
+    </w:lvl>
+  </w:abstractNum>
   <w:num w:numId="1">
     <w:abstractNumId w:val="0"/>
   </w:num>
@@ -1956,6 +5173,9 @@
   </w:num>
   <w:num w:numId="3">
     <w:abstractNumId w:val="1"/>
+  </w:num>
+  <w:num w:numId="4">
+    <w:abstractNumId w:val="3"/>
   </w:num>
 </w:numbering>
 </file>
@@ -2355,6 +5575,50 @@
     <w:name w:val="Normal"/>
     <w:qFormat/>
   </w:style>
+  <w:style w:type="paragraph" w:styleId="Heading1">
+    <w:name w:val="heading 1"/>
+    <w:basedOn w:val="Normal"/>
+    <w:next w:val="Normal"/>
+    <w:link w:val="Heading1Char"/>
+    <w:uiPriority w:val="9"/>
+    <w:qFormat/>
+    <w:rsid w:val="00E07A00"/>
+    <w:pPr>
+      <w:keepNext/>
+      <w:keepLines/>
+      <w:spacing w:before="240"/>
+      <w:outlineLvl w:val="0"/>
+    </w:pPr>
+    <w:rPr>
+      <w:rFonts w:ascii="Arial" w:eastAsiaTheme="majorEastAsia" w:hAnsi="Arial" w:cstheme="majorBidi"/>
+      <w:b/>
+      <w:color w:val="000000" w:themeColor="text1"/>
+      <w:sz w:val="32"/>
+      <w:szCs w:val="32"/>
+    </w:rPr>
+  </w:style>
+  <w:style w:type="paragraph" w:styleId="Heading2">
+    <w:name w:val="heading 2"/>
+    <w:basedOn w:val="Normal"/>
+    <w:next w:val="Normal"/>
+    <w:link w:val="Heading2Char"/>
+    <w:uiPriority w:val="9"/>
+    <w:unhideWhenUsed/>
+    <w:qFormat/>
+    <w:rsid w:val="00E07A00"/>
+    <w:pPr>
+      <w:keepNext/>
+      <w:keepLines/>
+      <w:spacing w:before="40"/>
+      <w:outlineLvl w:val="1"/>
+    </w:pPr>
+    <w:rPr>
+      <w:rFonts w:asciiTheme="majorHAnsi" w:eastAsiaTheme="majorEastAsia" w:hAnsiTheme="majorHAnsi" w:cstheme="majorBidi"/>
+      <w:color w:val="2F5496" w:themeColor="accent1" w:themeShade="BF"/>
+      <w:sz w:val="26"/>
+      <w:szCs w:val="26"/>
+    </w:rPr>
+  </w:style>
   <w:style w:type="character" w:default="1" w:styleId="DefaultParagraphFont">
     <w:name w:val="Default Paragraph Font"/>
     <w:uiPriority w:val="1"/>
@@ -2408,6 +5672,33 @@
         <w:insideV w:val="single" w:sz="4" w:space="0" w:color="auto"/>
       </w:tblBorders>
     </w:tblPr>
+  </w:style>
+  <w:style w:type="character" w:customStyle="1" w:styleId="Heading2Char">
+    <w:name w:val="Heading 2 Char"/>
+    <w:basedOn w:val="DefaultParagraphFont"/>
+    <w:link w:val="Heading2"/>
+    <w:uiPriority w:val="9"/>
+    <w:rsid w:val="00E07A00"/>
+    <w:rPr>
+      <w:rFonts w:asciiTheme="majorHAnsi" w:eastAsiaTheme="majorEastAsia" w:hAnsiTheme="majorHAnsi" w:cstheme="majorBidi"/>
+      <w:color w:val="2F5496" w:themeColor="accent1" w:themeShade="BF"/>
+      <w:sz w:val="26"/>
+      <w:szCs w:val="26"/>
+    </w:rPr>
+  </w:style>
+  <w:style w:type="character" w:customStyle="1" w:styleId="Heading1Char">
+    <w:name w:val="Heading 1 Char"/>
+    <w:basedOn w:val="DefaultParagraphFont"/>
+    <w:link w:val="Heading1"/>
+    <w:uiPriority w:val="9"/>
+    <w:rsid w:val="00E07A00"/>
+    <w:rPr>
+      <w:rFonts w:ascii="Arial" w:eastAsiaTheme="majorEastAsia" w:hAnsi="Arial" w:cstheme="majorBidi"/>
+      <w:b/>
+      <w:color w:val="000000" w:themeColor="text1"/>
+      <w:sz w:val="32"/>
+      <w:szCs w:val="32"/>
+    </w:rPr>
   </w:style>
 </w:styles>
 </file>

</xml_diff>